<commit_message>
Updated Homework 1B to the version 3
Economical Feasibility totally rewrited
</commit_message>
<xml_diff>
--- a/01-Planning/FeasibilityAnalysis_Team10.docx
+++ b/01-Planning/FeasibilityAnalysis_Team10.docx
@@ -87,8 +87,21 @@
         <w:t xml:space="preserve">: </w:t>
       </w:r>
       <w:r>
-        <w:t>Dr. Araz Yusubov</w:t>
-      </w:r>
+        <w:t xml:space="preserve">Dr. </w:t>
+      </w:r>
+      <w:proofErr w:type="spellStart"/>
+      <w:r>
+        <w:t>Araz</w:t>
+      </w:r>
+      <w:proofErr w:type="spellEnd"/>
+      <w:r>
+        <w:t xml:space="preserve"> </w:t>
+      </w:r>
+      <w:proofErr w:type="spellStart"/>
+      <w:r>
+        <w:t>Yusubov</w:t>
+      </w:r>
+      <w:proofErr w:type="spellEnd"/>
     </w:p>
     <w:p>
       <w:pPr>
@@ -470,8 +483,13 @@
           </w:tcPr>
           <w:p>
             <w:r>
-              <w:t>Bakhtiyar Guluzade</w:t>
-            </w:r>
+              <w:t xml:space="preserve">Bakhtiyar </w:t>
+            </w:r>
+            <w:proofErr w:type="spellStart"/>
+            <w:r>
+              <w:t>Guluzade</w:t>
+            </w:r>
+            <w:proofErr w:type="spellEnd"/>
           </w:p>
         </w:tc>
         <w:tc>
@@ -511,8 +529,13 @@
           </w:tcPr>
           <w:p>
             <w:r>
-              <w:t>Kanan Ibrahimli</w:t>
-            </w:r>
+              <w:t xml:space="preserve">Kanan </w:t>
+            </w:r>
+            <w:proofErr w:type="spellStart"/>
+            <w:r>
+              <w:t>Ibrahimli</w:t>
+            </w:r>
+            <w:proofErr w:type="spellEnd"/>
           </w:p>
         </w:tc>
         <w:tc>
@@ -552,8 +575,13 @@
           </w:tcPr>
           <w:p>
             <w:r>
-              <w:t>Kanan Gafarov</w:t>
-            </w:r>
+              <w:t xml:space="preserve">Kanan </w:t>
+            </w:r>
+            <w:proofErr w:type="spellStart"/>
+            <w:r>
+              <w:t>Gafarov</w:t>
+            </w:r>
+            <w:proofErr w:type="spellEnd"/>
           </w:p>
         </w:tc>
         <w:tc>
@@ -620,7 +648,11 @@
         <w:t>enerate here</w:t>
       </w:r>
       <w:r>
-        <w:t xml:space="preserve"> using Microsoft® Word menu References</w:t>
+        <w:t xml:space="preserve"> using Microsoft® Word menu </w:t>
+      </w:r>
+      <w:proofErr w:type="spellStart"/>
+      <w:r>
+        <w:t>References</w:t>
       </w:r>
       <w:r>
         <w:rPr>
@@ -629,7 +661,11 @@
         <w:t>à</w:t>
       </w:r>
       <w:r>
-        <w:t>Table of Contents</w:t>
+        <w:t>Table</w:t>
+      </w:r>
+      <w:proofErr w:type="spellEnd"/>
+      <w:r>
+        <w:t xml:space="preserve"> of Contents</w:t>
       </w:r>
       <w:r>
         <w:t>&gt;</w:t>
@@ -722,8 +758,13 @@
         </w:numPr>
       </w:pPr>
       <w:r>
-        <w:t>Centralized health database by Kanan Gafarov</w:t>
-      </w:r>
+        <w:t xml:space="preserve">Centralized health database by Kanan </w:t>
+      </w:r>
+      <w:proofErr w:type="spellStart"/>
+      <w:r>
+        <w:t>Gafarov</w:t>
+      </w:r>
+      <w:proofErr w:type="spellEnd"/>
     </w:p>
     <w:p>
       <w:pPr>
@@ -733,8 +774,16 @@
         </w:numPr>
       </w:pPr>
       <w:r>
-        <w:t>Online Canteen by Kanan ibrahimli</w:t>
-      </w:r>
+        <w:t xml:space="preserve">Online Canteen by Kanan </w:t>
+      </w:r>
+      <w:proofErr w:type="spellStart"/>
+      <w:r>
+        <w:t>I</w:t>
+      </w:r>
+      <w:r>
+        <w:t>brahimli</w:t>
+      </w:r>
+      <w:proofErr w:type="spellEnd"/>
     </w:p>
     <w:p>
       <w:pPr>
@@ -755,8 +804,13 @@
         </w:numPr>
       </w:pPr>
       <w:r>
-        <w:t>Bravo supermarket optimization by Bakhtiyar Guluzade</w:t>
-      </w:r>
+        <w:t xml:space="preserve">Bravo supermarket optimization by Bakhtiyar </w:t>
+      </w:r>
+      <w:proofErr w:type="spellStart"/>
+      <w:r>
+        <w:t>Guluzade</w:t>
+      </w:r>
+      <w:proofErr w:type="spellEnd"/>
     </w:p>
     <w:p/>
     <w:p>
@@ -785,7 +839,13 @@
         <w:t xml:space="preserve"> it covers much broader scopes.</w:t>
       </w:r>
       <w:r>
-        <w:t xml:space="preserve"> It seems very beneficial from the passenger's perspective. However, we need more resources to build such a system in every public transport that uses “Baki Kart”. As a result, public transport can give an excellent service.</w:t>
+        <w:t xml:space="preserve"> It seems very beneficial from the passenger's perspective. However, we need more resources to build such a system in every public transport that uses “</w:t>
+      </w:r>
+      <w:r>
+        <w:t>Baku Card</w:t>
+      </w:r>
+      <w:r>
+        <w:t>”. As a result, public transport can give an excellent service.</w:t>
       </w:r>
     </w:p>
     <w:p>
@@ -897,247 +957,64 @@
             </w:tcBorders>
           </w:tcPr>
           <w:p>
-            <w:pPr>
-              <w:rPr>
-                <w:color w:val="FF0000"/>
-              </w:rPr>
-            </w:pPr>
-            <w:r>
-              <w:rPr>
-                <w:strike/>
-                <w:color w:val="FF0000"/>
-              </w:rPr>
-              <w:t>NFC</w:t>
-            </w:r>
-          </w:p>
-          <w:p>
-            <w:pPr>
-              <w:rPr>
-                <w:color w:val="FF0000"/>
-              </w:rPr>
-            </w:pPr>
-          </w:p>
-          <w:p>
-            <w:pPr>
-              <w:rPr>
-                <w:color w:val="FF0000"/>
-              </w:rPr>
-            </w:pPr>
-          </w:p>
-          <w:p>
-            <w:pPr>
-              <w:rPr>
-                <w:color w:val="FF0000"/>
-              </w:rPr>
-            </w:pPr>
-          </w:p>
-          <w:p>
-            <w:pPr>
-              <w:rPr>
-                <w:color w:val="00B050"/>
-              </w:rPr>
-            </w:pPr>
-            <w:r>
-              <w:rPr>
-                <w:color w:val="00B050"/>
-              </w:rPr>
-              <w:t>Baki Kart</w:t>
-            </w:r>
-          </w:p>
-          <w:p>
-            <w:pPr>
-              <w:rPr>
-                <w:color w:val="00B050"/>
-              </w:rPr>
-            </w:pPr>
-          </w:p>
-          <w:p>
-            <w:pPr>
-              <w:rPr>
-                <w:color w:val="00B050"/>
-              </w:rPr>
-            </w:pPr>
-          </w:p>
-          <w:p>
-            <w:pPr>
-              <w:rPr>
-                <w:color w:val="00B050"/>
-              </w:rPr>
-            </w:pPr>
-            <w:r>
-              <w:rPr>
-                <w:color w:val="00B050"/>
-              </w:rPr>
+            <w:r>
+              <w:t>Baku Card</w:t>
+            </w:r>
+          </w:p>
+          <w:p/>
+          <w:p/>
+          <w:p>
+            <w:r>
+              <w:t>Baku Bus</w:t>
+            </w:r>
+          </w:p>
+          <w:p/>
+          <w:p/>
+          <w:p>
+            <w:r>
               <w:t>OS</w:t>
             </w:r>
           </w:p>
-          <w:p>
-            <w:pPr>
-              <w:rPr>
-                <w:color w:val="00B050"/>
-              </w:rPr>
-            </w:pPr>
-          </w:p>
-          <w:p>
-            <w:pPr>
-              <w:rPr>
-                <w:color w:val="00B050"/>
-              </w:rPr>
-            </w:pPr>
-          </w:p>
-          <w:p>
-            <w:pPr>
-              <w:rPr>
-                <w:color w:val="00B050"/>
-              </w:rPr>
-            </w:pPr>
-            <w:r>
-              <w:rPr>
-                <w:color w:val="00B050"/>
-              </w:rPr>
+          <w:p/>
+          <w:p/>
+          <w:p>
+            <w:r>
               <w:t>Apple Pay</w:t>
             </w:r>
           </w:p>
-          <w:p>
-            <w:pPr>
-              <w:rPr>
-                <w:color w:val="00B050"/>
-              </w:rPr>
-            </w:pPr>
-          </w:p>
-          <w:p>
-            <w:pPr>
-              <w:rPr>
-                <w:color w:val="00B050"/>
-              </w:rPr>
-            </w:pPr>
-          </w:p>
-          <w:p>
-            <w:pPr>
-              <w:rPr>
-                <w:color w:val="00B050"/>
-              </w:rPr>
-            </w:pPr>
-          </w:p>
-          <w:p>
-            <w:pPr>
-              <w:rPr>
-                <w:color w:val="00B050"/>
-              </w:rPr>
-            </w:pPr>
-          </w:p>
-          <w:p>
-            <w:pPr>
-              <w:rPr>
-                <w:color w:val="00B050"/>
-              </w:rPr>
-            </w:pPr>
-            <w:r>
-              <w:rPr>
-                <w:color w:val="00B050"/>
-              </w:rPr>
+          <w:p/>
+          <w:p/>
+          <w:p/>
+          <w:p/>
+          <w:p>
+            <w:r>
               <w:t>Google Pay</w:t>
             </w:r>
           </w:p>
-          <w:p>
-            <w:pPr>
-              <w:rPr>
-                <w:color w:val="00B050"/>
-              </w:rPr>
-            </w:pPr>
-          </w:p>
-          <w:p>
-            <w:pPr>
-              <w:rPr>
-                <w:color w:val="00B050"/>
-              </w:rPr>
-            </w:pPr>
-          </w:p>
-          <w:p>
-            <w:pPr>
-              <w:rPr>
-                <w:color w:val="00B050"/>
-              </w:rPr>
-            </w:pPr>
-          </w:p>
-          <w:p>
-            <w:pPr>
-              <w:rPr>
-                <w:color w:val="00B050"/>
-              </w:rPr>
-            </w:pPr>
-          </w:p>
-          <w:p>
-            <w:pPr>
-              <w:rPr>
-                <w:color w:val="00B050"/>
-              </w:rPr>
-            </w:pPr>
-            <w:r>
-              <w:rPr>
-                <w:color w:val="00B050"/>
-              </w:rPr>
+          <w:p/>
+          <w:p/>
+          <w:p/>
+          <w:p/>
+          <w:p/>
+          <w:p/>
+          <w:p>
+            <w:r>
+              <w:lastRenderedPageBreak/>
               <w:t>Google Play</w:t>
             </w:r>
           </w:p>
-          <w:p>
-            <w:pPr>
-              <w:rPr>
-                <w:color w:val="00B050"/>
-              </w:rPr>
-            </w:pPr>
-          </w:p>
-          <w:p>
-            <w:pPr>
-              <w:rPr>
-                <w:color w:val="00B050"/>
-              </w:rPr>
-            </w:pPr>
-          </w:p>
-          <w:p>
-            <w:pPr>
-              <w:rPr>
-                <w:color w:val="00B050"/>
-              </w:rPr>
-            </w:pPr>
-          </w:p>
-          <w:p>
-            <w:pPr>
-              <w:rPr>
-                <w:color w:val="00B050"/>
-              </w:rPr>
-            </w:pPr>
-            <w:r>
-              <w:rPr>
-                <w:color w:val="00B050"/>
-              </w:rPr>
+          <w:p/>
+          <w:p/>
+          <w:p/>
+          <w:p>
+            <w:r>
               <w:t>App Store</w:t>
             </w:r>
           </w:p>
-          <w:p>
-            <w:pPr>
-              <w:rPr>
-                <w:color w:val="00B050"/>
-              </w:rPr>
-            </w:pPr>
-          </w:p>
-          <w:p>
-            <w:pPr>
-              <w:rPr>
-                <w:color w:val="00B050"/>
-              </w:rPr>
-            </w:pPr>
-          </w:p>
-          <w:p>
-            <w:pPr>
-              <w:rPr>
-                <w:color w:val="00B050"/>
-              </w:rPr>
-            </w:pPr>
-            <w:r>
-              <w:rPr>
-                <w:color w:val="00B050"/>
-              </w:rPr>
+          <w:p/>
+          <w:p/>
+          <w:p>
+            <w:r>
               <w:t>AZN</w:t>
             </w:r>
           </w:p>
@@ -1150,161 +1027,72 @@
             </w:tcBorders>
           </w:tcPr>
           <w:p>
-            <w:pPr>
+            <w:r>
+              <w:lastRenderedPageBreak/>
+              <w:t>Baku Card</w:t>
+            </w:r>
+            <w:r>
+              <w:t xml:space="preserve"> </w:t>
+            </w:r>
+            <w:r>
+              <w:t>is a usual card needed for paying public transport fare in Azerbaijan.</w:t>
+            </w:r>
+          </w:p>
+          <w:p/>
+          <w:p>
+            <w:r>
               <w:rPr>
-                <w:strike/>
-                <w:color w:val="FF0000"/>
+                <w:rStyle w:val="js-about-item-abstr"/>
               </w:rPr>
-            </w:pPr>
+              <w:t>Baku</w:t>
+            </w:r>
             <w:r>
               <w:rPr>
-                <w:strike/>
-                <w:color w:val="FF0000"/>
-                <w:spacing w:val="1"/>
-                <w:shd w:val="clear" w:color="auto" w:fill="FFFFFF"/>
+                <w:rStyle w:val="js-about-item-abstr"/>
               </w:rPr>
-              <w:lastRenderedPageBreak/>
-              <w:t>Near-field communication is a short-range wireless technology that makes your smartphone, tablet, wearables, payment cards, and other devices even smarter.</w:t>
-            </w:r>
-          </w:p>
-          <w:p>
-            <w:pPr>
+              <w:t xml:space="preserve"> </w:t>
+            </w:r>
+            <w:r>
               <w:rPr>
-                <w:color w:val="FF0000"/>
+                <w:rStyle w:val="js-about-item-abstr"/>
               </w:rPr>
-            </w:pPr>
-          </w:p>
-          <w:p>
-            <w:pPr>
-              <w:rPr>
-                <w:color w:val="00B050"/>
-              </w:rPr>
-            </w:pPr>
-            <w:r>
-              <w:rPr>
-                <w:color w:val="00B050"/>
-              </w:rPr>
-              <w:t>Baki Kart is a usual card needed for paying public transport fare in Azerbaijan.</w:t>
-            </w:r>
-          </w:p>
-          <w:p>
-            <w:pPr>
-              <w:rPr>
-                <w:color w:val="00B050"/>
-              </w:rPr>
-            </w:pPr>
-          </w:p>
-          <w:p>
-            <w:pPr>
-              <w:rPr>
-                <w:color w:val="00B050"/>
-              </w:rPr>
-            </w:pPr>
-            <w:r>
-              <w:rPr>
-                <w:color w:val="00B050"/>
-              </w:rPr>
+              <w:t>Bus is a company in the capital of Azerbaijan providing Baku city with an upgraded bus network.</w:t>
+            </w:r>
+          </w:p>
+          <w:p/>
+          <w:p>
+            <w:r>
               <w:t>An Operating System (OS) is an interface between a computer user and computer hardware.</w:t>
             </w:r>
           </w:p>
-          <w:p>
-            <w:pPr>
-              <w:rPr>
-                <w:color w:val="00B050"/>
-              </w:rPr>
-            </w:pPr>
-          </w:p>
-          <w:p>
-            <w:pPr>
-              <w:rPr>
-                <w:color w:val="00B050"/>
-              </w:rPr>
-            </w:pPr>
-            <w:r>
-              <w:rPr>
-                <w:color w:val="00B050"/>
-              </w:rPr>
+          <w:p/>
+          <w:p>
+            <w:r>
               <w:t>Apple Pay is a mobile payment and digital wallet service by Apple Inc. that allows users to make payments in person, in iOS apps, and on the web using Safari. It is supported on the iPhone, Apple Watch, iPad, and Mac.</w:t>
             </w:r>
           </w:p>
-          <w:p>
-            <w:pPr>
-              <w:rPr>
-                <w:color w:val="00B050"/>
-              </w:rPr>
-            </w:pPr>
-          </w:p>
-          <w:p>
-            <w:pPr>
-              <w:rPr>
-                <w:color w:val="00B050"/>
-              </w:rPr>
-            </w:pPr>
-            <w:r>
-              <w:rPr>
-                <w:color w:val="00B050"/>
-              </w:rPr>
+          <w:p/>
+          <w:p>
+            <w:r>
               <w:t>Google Pay is a digital wallet platform and online payment system developed by Google to power in-app, online, and in-person contactless purchases on mobile devices, enabling users to make payments with Android phones, tablets, or watches.</w:t>
             </w:r>
           </w:p>
-          <w:p>
-            <w:pPr>
-              <w:rPr>
-                <w:color w:val="00B050"/>
-              </w:rPr>
-            </w:pPr>
-          </w:p>
-          <w:p>
-            <w:pPr>
-              <w:rPr>
-                <w:color w:val="00B050"/>
-              </w:rPr>
-            </w:pPr>
-            <w:r>
-              <w:rPr>
-                <w:color w:val="00B050"/>
-              </w:rPr>
+          <w:p/>
+          <w:p>
+            <w:r>
               <w:lastRenderedPageBreak/>
               <w:t>Google Play, also branded as the Google Play Store and formerly Android Market, is a digital distribution service operated and developed by Google for Android OS.</w:t>
             </w:r>
           </w:p>
-          <w:p>
-            <w:pPr>
-              <w:rPr>
-                <w:color w:val="00B050"/>
-              </w:rPr>
-            </w:pPr>
-          </w:p>
-          <w:p>
-            <w:pPr>
-              <w:rPr>
-                <w:color w:val="00B050"/>
-              </w:rPr>
-            </w:pPr>
-            <w:r>
-              <w:rPr>
-                <w:color w:val="00B050"/>
-              </w:rPr>
+          <w:p/>
+          <w:p>
+            <w:r>
               <w:t>An app store is a type of digital distribution platform for computer software called applications, often in a mobile context for IOS.</w:t>
             </w:r>
           </w:p>
-          <w:p>
-            <w:pPr>
-              <w:rPr>
-                <w:color w:val="00B050"/>
-              </w:rPr>
-            </w:pPr>
-          </w:p>
-          <w:p>
-            <w:pPr>
-              <w:rPr>
-                <w:color w:val="00B050"/>
-              </w:rPr>
-            </w:pPr>
-            <w:r>
-              <w:rPr>
-                <w:color w:val="00B050"/>
-              </w:rPr>
+          <w:p/>
+          <w:p>
+            <w:r>
               <w:t>AZN is a local currency in Azerbaijan.</w:t>
             </w:r>
           </w:p>
@@ -1339,23 +1127,143 @@
     </w:p>
     <w:p/>
     <w:p>
-      <w:r>
-        <w:t>Similar to “Baki Kart” in Europa people can buy tickets by using apps or Google Pay, Apple Pay, and other methods to use public transportation. If we can make this method popular among citizens, then it will be productive as the European method. They built an automatic system (app or site) for paying transport costs. For example, in Germany there is an app for public transport it is very convenient to use. Even elder people learned it because of the education from the German government.</w:t>
-      </w:r>
+      <w:pPr>
+        <w:rPr>
+          <w:strike/>
+          <w:color w:val="FF0000"/>
+        </w:rPr>
+      </w:pPr>
+      <w:proofErr w:type="gramStart"/>
+      <w:r>
+        <w:rPr>
+          <w:strike/>
+          <w:color w:val="FF0000"/>
+        </w:rPr>
+        <w:t>Similar to</w:t>
+      </w:r>
+      <w:proofErr w:type="gramEnd"/>
+      <w:r>
+        <w:rPr>
+          <w:strike/>
+          <w:color w:val="FF0000"/>
+        </w:rPr>
+        <w:t xml:space="preserve"> “</w:t>
+      </w:r>
+      <w:proofErr w:type="spellStart"/>
+      <w:r>
+        <w:rPr>
+          <w:strike/>
+          <w:color w:val="FF0000"/>
+        </w:rPr>
+        <w:t>Baki</w:t>
+      </w:r>
+      <w:proofErr w:type="spellEnd"/>
+      <w:r>
+        <w:rPr>
+          <w:strike/>
+          <w:color w:val="FF0000"/>
+        </w:rPr>
+        <w:t xml:space="preserve"> Kart” in Europ</w:t>
+      </w:r>
+      <w:r>
+        <w:rPr>
+          <w:strike/>
+          <w:color w:val="FF0000"/>
+        </w:rPr>
+        <w:t>e</w:t>
+      </w:r>
+      <w:r>
+        <w:rPr>
+          <w:strike/>
+          <w:color w:val="FF0000"/>
+        </w:rPr>
+        <w:t xml:space="preserve"> people can buy tickets by using apps or Google Pay, Apple Pay, and other methods to use public transportation. If we can make this method popular among citizens, then it will be productive as the European method. They built an automatic system (app or site) for paying transport costs. For example, in Germany there is an app for public transport it is very convenient to use. Even elder people learned it because of the education from the German government.</w:t>
+      </w:r>
+    </w:p>
+    <w:p>
+      <w:pPr>
+        <w:rPr>
+          <w:strike/>
+          <w:color w:val="FF0000"/>
+        </w:rPr>
+      </w:pPr>
     </w:p>
     <w:p>
       <w:pPr>
         <w:pStyle w:val="Heading2"/>
+        <w:rPr>
+          <w:rFonts w:ascii="Cambria" w:hAnsi="Cambria" w:cs="Arial"/>
+          <w:b w:val="0"/>
+          <w:bCs w:val="0"/>
+          <w:color w:val="00B050"/>
+          <w:szCs w:val="24"/>
+        </w:rPr>
+      </w:pPr>
+      <w:r>
+        <w:rPr>
+          <w:rFonts w:ascii="Cambria" w:hAnsi="Cambria" w:cs="Arial"/>
+          <w:b w:val="0"/>
+          <w:bCs w:val="0"/>
+          <w:color w:val="00B050"/>
+          <w:szCs w:val="24"/>
+        </w:rPr>
+        <w:t>The advanced countries of Europe and America consider public transport one of the most important factors for the comfort and practicality of both the population and the ecology of the country. In addition, public transport should be accessible to tourists as well as citizens of the country, which means it should be easy to use and adapt. In addition, people have a choice of different fares and payment options. Considering that in Azerbaijan only one payment method is possible with the Baku</w:t>
+      </w:r>
+      <w:r>
+        <w:rPr>
+          <w:rFonts w:ascii="Cambria" w:hAnsi="Cambria" w:cs="Arial"/>
+          <w:b w:val="0"/>
+          <w:bCs w:val="0"/>
+          <w:color w:val="00B050"/>
+          <w:szCs w:val="24"/>
+        </w:rPr>
+        <w:t xml:space="preserve"> </w:t>
+      </w:r>
+      <w:r>
+        <w:rPr>
+          <w:rFonts w:ascii="Cambria" w:hAnsi="Cambria" w:cs="Arial"/>
+          <w:b w:val="0"/>
+          <w:bCs w:val="0"/>
+          <w:color w:val="00B050"/>
+          <w:szCs w:val="24"/>
+        </w:rPr>
+        <w:t xml:space="preserve">Bus system - with a plastic card </w:t>
+      </w:r>
+      <w:r>
+        <w:rPr>
+          <w:rFonts w:ascii="Cambria" w:hAnsi="Cambria" w:cs="Arial"/>
+          <w:b w:val="0"/>
+          <w:bCs w:val="0"/>
+          <w:color w:val="00B050"/>
+          <w:szCs w:val="24"/>
+        </w:rPr>
+        <w:t>Baku Card</w:t>
+      </w:r>
+      <w:r>
+        <w:rPr>
+          <w:rFonts w:ascii="Cambria" w:hAnsi="Cambria" w:cs="Arial"/>
+          <w:b w:val="0"/>
+          <w:bCs w:val="0"/>
+          <w:color w:val="00B050"/>
+          <w:szCs w:val="24"/>
+        </w:rPr>
+        <w:t>, our project is aimed at facilitating the replenishment of this card. More specifically, the goal is to create an online mobile system for replenishing the card quickly, simply and conveniently.</w:t>
+      </w:r>
+    </w:p>
+    <w:p/>
+    <w:p>
+      <w:pPr>
+        <w:keepNext/>
       </w:pPr>
       <w:r>
         <w:rPr>
           <w:noProof/>
         </w:rPr>
         <w:drawing>
-          <wp:inline distT="0" distB="0" distL="0" distR="0" wp14:anchorId="65532E20" wp14:editId="07777777">
-            <wp:extent cx="6124575" cy="3333750"/>
+          <wp:inline distT="0" distB="0" distL="0" distR="0" wp14:anchorId="6EF200DF" wp14:editId="502B30CD">
+            <wp:extent cx="6120765" cy="1075690"/>
             <wp:effectExtent l="0" t="0" r="0" b="0"/>
-            <wp:docPr id="2" name="Picture 2" descr="Diagram&#10;&#10;Description automatically generated"/>
+            <wp:docPr id="3" name="Picture 3" descr="Chart, waterfall chart&#10;&#10;Description automatically generated"/>
             <wp:cNvGraphicFramePr>
               <a:graphicFrameLocks xmlns:a="http://schemas.openxmlformats.org/drawingml/2006/main" noChangeAspect="1"/>
             </wp:cNvGraphicFramePr>
@@ -1363,7 +1271,7 @@
               <a:graphicData uri="http://schemas.openxmlformats.org/drawingml/2006/picture">
                 <pic:pic xmlns:pic="http://schemas.openxmlformats.org/drawingml/2006/picture">
                   <pic:nvPicPr>
-                    <pic:cNvPr id="0" name="Picture 2" descr="Diagram&#10;&#10;Description automatically generated"/>
+                    <pic:cNvPr id="3" name="Picture 3" descr="Chart, waterfall chart&#10;&#10;Description automatically generated"/>
                     <pic:cNvPicPr>
                       <a:picLocks noChangeAspect="1" noChangeArrowheads="1"/>
                     </pic:cNvPicPr>
@@ -1384,7 +1292,7 @@
                   <pic:spPr bwMode="auto">
                     <a:xfrm>
                       <a:off x="0" y="0"/>
-                      <a:ext cx="6124575" cy="3333750"/>
+                      <a:ext cx="6120765" cy="1075690"/>
                     </a:xfrm>
                     <a:prstGeom prst="rect">
                       <a:avLst/>
@@ -1400,6 +1308,127 @@
           </wp:inline>
         </w:drawing>
       </w:r>
+    </w:p>
+    <w:p>
+      <w:pPr>
+        <w:pStyle w:val="Caption"/>
+      </w:pPr>
+      <w:r>
+        <w:t xml:space="preserve">Figure </w:t>
+      </w:r>
+      <w:r>
+        <w:fldChar w:fldCharType="begin"/>
+      </w:r>
+      <w:r>
+        <w:instrText xml:space="preserve"> SEQ Figure \* ARABIC </w:instrText>
+      </w:r>
+      <w:r>
+        <w:fldChar w:fldCharType="separate"/>
+      </w:r>
+      <w:r>
+        <w:rPr>
+          <w:noProof/>
+        </w:rPr>
+        <w:t>1</w:t>
+      </w:r>
+      <w:r>
+        <w:rPr>
+          <w:noProof/>
+        </w:rPr>
+        <w:fldChar w:fldCharType="end"/>
+      </w:r>
+      <w:r>
+        <w:t xml:space="preserve"> - Traditional terminal replenishment</w:t>
+      </w:r>
+    </w:p>
+    <w:p/>
+    <w:p>
+      <w:pPr>
+        <w:keepNext/>
+      </w:pPr>
+      <w:r>
+        <w:rPr>
+          <w:noProof/>
+        </w:rPr>
+        <w:drawing>
+          <wp:inline distT="0" distB="0" distL="0" distR="0" wp14:anchorId="5E37BB64" wp14:editId="2E746976">
+            <wp:extent cx="6120765" cy="1608455"/>
+            <wp:effectExtent l="0" t="0" r="0" b="0"/>
+            <wp:docPr id="6" name="Picture 6" descr="Graphical user interface, text, application&#10;&#10;Description automatically generated"/>
+            <wp:cNvGraphicFramePr>
+              <a:graphicFrameLocks xmlns:a="http://schemas.openxmlformats.org/drawingml/2006/main" noChangeAspect="1"/>
+            </wp:cNvGraphicFramePr>
+            <a:graphic xmlns:a="http://schemas.openxmlformats.org/drawingml/2006/main">
+              <a:graphicData uri="http://schemas.openxmlformats.org/drawingml/2006/picture">
+                <pic:pic xmlns:pic="http://schemas.openxmlformats.org/drawingml/2006/picture">
+                  <pic:nvPicPr>
+                    <pic:cNvPr id="6" name="Picture 6" descr="Graphical user interface, text, application&#10;&#10;Description automatically generated"/>
+                    <pic:cNvPicPr/>
+                  </pic:nvPicPr>
+                  <pic:blipFill>
+                    <a:blip r:embed="rId11"/>
+                    <a:stretch>
+                      <a:fillRect/>
+                    </a:stretch>
+                  </pic:blipFill>
+                  <pic:spPr>
+                    <a:xfrm>
+                      <a:off x="0" y="0"/>
+                      <a:ext cx="6120765" cy="1608455"/>
+                    </a:xfrm>
+                    <a:prstGeom prst="rect">
+                      <a:avLst/>
+                    </a:prstGeom>
+                  </pic:spPr>
+                </pic:pic>
+              </a:graphicData>
+            </a:graphic>
+          </wp:inline>
+        </w:drawing>
+      </w:r>
+    </w:p>
+    <w:p>
+      <w:pPr>
+        <w:pStyle w:val="Caption"/>
+      </w:pPr>
+      <w:r>
+        <w:t xml:space="preserve">Figure </w:t>
+      </w:r>
+      <w:r>
+        <w:fldChar w:fldCharType="begin"/>
+      </w:r>
+      <w:r>
+        <w:instrText xml:space="preserve"> SEQ Figure \* ARABIC </w:instrText>
+      </w:r>
+      <w:r>
+        <w:fldChar w:fldCharType="separate"/>
+      </w:r>
+      <w:r>
+        <w:rPr>
+          <w:noProof/>
+        </w:rPr>
+        <w:t>2</w:t>
+      </w:r>
+      <w:r>
+        <w:rPr>
+          <w:noProof/>
+        </w:rPr>
+        <w:fldChar w:fldCharType="end"/>
+      </w:r>
+      <w:r>
+        <w:t xml:space="preserve"> - Online </w:t>
+      </w:r>
+      <w:r>
+        <w:t>Baku Card</w:t>
+      </w:r>
+      <w:r>
+        <w:t xml:space="preserve"> replenishment via website</w:t>
+      </w:r>
+    </w:p>
+    <w:p>
+      <w:pPr>
+        <w:pStyle w:val="Heading2"/>
+      </w:pPr>
       <w:r>
         <w:t>Product Functions</w:t>
       </w:r>
@@ -1419,7 +1448,32 @@
         <w:rPr>
           <w:iCs/>
         </w:rPr>
-        <w:t>The system must allow registered customers to top-up “Baki Kart” balance and review their own payment history for past month.</w:t>
+        <w:lastRenderedPageBreak/>
+        <w:t>The system must allow registered customers to top-up “</w:t>
+      </w:r>
+      <w:r>
+        <w:t>Bak</w:t>
+      </w:r>
+      <w:r>
+        <w:t>u</w:t>
+      </w:r>
+      <w:r>
+        <w:t xml:space="preserve"> </w:t>
+      </w:r>
+      <w:r>
+        <w:t>C</w:t>
+      </w:r>
+      <w:r>
+        <w:t>ar</w:t>
+      </w:r>
+      <w:r>
+        <w:t>d</w:t>
+      </w:r>
+      <w:r>
+        <w:rPr>
+          <w:iCs/>
+        </w:rPr>
+        <w:t>” balance and review their own payment history for past month.</w:t>
       </w:r>
     </w:p>
     <w:p>
@@ -1436,19 +1490,31 @@
         <w:rPr>
           <w:iCs/>
         </w:rPr>
-        <w:t>The system must allow customer to top-up “Baki</w:t>
+        <w:t>The system must allow customer to top-up “</w:t>
+      </w:r>
+      <w:r>
+        <w:t>Bak</w:t>
+      </w:r>
+      <w:r>
+        <w:t>u</w:t>
+      </w:r>
+      <w:r>
+        <w:t xml:space="preserve"> </w:t>
+      </w:r>
+      <w:r>
+        <w:t>C</w:t>
+      </w:r>
+      <w:r>
+        <w:t>ar</w:t>
+      </w:r>
+      <w:r>
+        <w:t>d</w:t>
       </w:r>
       <w:r>
         <w:rPr>
           <w:iCs/>
         </w:rPr>
-        <w:t xml:space="preserve"> </w:t>
-      </w:r>
-      <w:r>
-        <w:rPr>
-          <w:iCs/>
-        </w:rPr>
-        <w:t>Kart” balance throughout mobile application.</w:t>
+        <w:t>” balance throughout mobile application.</w:t>
       </w:r>
     </w:p>
     <w:p>
@@ -1457,20 +1523,44 @@
           <w:ilvl w:val="0"/>
           <w:numId w:val="11"/>
         </w:numPr>
-      </w:pPr>
-      <w:r>
+        <w:rPr>
+          <w:strike/>
+          <w:color w:val="FF0000"/>
+        </w:rPr>
+      </w:pPr>
+      <w:r>
+        <w:rPr>
+          <w:strike/>
+          <w:color w:val="FF0000"/>
+        </w:rPr>
         <w:t xml:space="preserve">The system </w:t>
       </w:r>
       <w:r>
+        <w:rPr>
+          <w:strike/>
+          <w:color w:val="FF0000"/>
+        </w:rPr>
         <w:t>should</w:t>
       </w:r>
       <w:r>
+        <w:rPr>
+          <w:strike/>
+          <w:color w:val="FF0000"/>
+        </w:rPr>
         <w:t xml:space="preserve"> allow customer to use monthly loan </w:t>
       </w:r>
       <w:r>
+        <w:rPr>
+          <w:strike/>
+          <w:color w:val="FF0000"/>
+        </w:rPr>
         <w:t xml:space="preserve">of </w:t>
       </w:r>
       <w:r>
+        <w:rPr>
+          <w:strike/>
+          <w:color w:val="FF0000"/>
+        </w:rPr>
         <w:t>0.3azn.</w:t>
       </w:r>
     </w:p>
@@ -1480,19 +1570,25 @@
           <w:ilvl w:val="0"/>
           <w:numId w:val="11"/>
         </w:numPr>
-        <w:rPr>
-          <w:rFonts w:eastAsia="Cambria" w:cs="Cambria"/>
-          <w:strike/>
-          <w:color w:val="FF0000"/>
-        </w:rPr>
-      </w:pPr>
-      <w:r>
-        <w:rPr>
-          <w:rFonts w:eastAsia="Cambria" w:cs="Cambria"/>
-          <w:strike/>
-          <w:color w:val="FF0000"/>
-        </w:rPr>
-        <w:t>The system must process requests to replenish the balance of “Baki Kart” from mobile operators.</w:t>
+      </w:pPr>
+      <w:r>
+        <w:t xml:space="preserve">The system </w:t>
+      </w:r>
+      <w:r>
+        <w:t>should</w:t>
+      </w:r>
+      <w:r>
+        <w:t xml:space="preserve"> </w:t>
+      </w:r>
+      <w:r>
+        <w:t>provide a choice for customer to how balance should be topped-up (</w:t>
+      </w:r>
+      <w:r>
+        <w:rPr>
+          <w:i/>
+          <w:iCs/>
+        </w:rPr>
+        <w:t>Apple Pay / Google Pay / Manually)</w:t>
       </w:r>
     </w:p>
     <w:p>
@@ -1503,23 +1599,34 @@
         </w:numPr>
       </w:pPr>
       <w:r>
-        <w:t xml:space="preserve">The system </w:t>
-      </w:r>
-      <w:r>
-        <w:t>should</w:t>
+        <w:t xml:space="preserve">The </w:t>
+      </w:r>
+      <w:r>
+        <w:t>application</w:t>
+      </w:r>
+      <w:r>
+        <w:t xml:space="preserve"> must allow customer to check current balance on “</w:t>
+      </w:r>
+      <w:r>
+        <w:t>Bak</w:t>
+      </w:r>
+      <w:r>
+        <w:t>u</w:t>
       </w:r>
       <w:r>
         <w:t xml:space="preserve"> </w:t>
       </w:r>
       <w:r>
-        <w:t>provide a choice for customer to how balance should be topped-up (</w:t>
-      </w:r>
-      <w:r>
-        <w:rPr>
-          <w:i/>
-          <w:iCs/>
-        </w:rPr>
-        <w:t>Apple Pay / Google Pay / Manually)</w:t>
+        <w:t>C</w:t>
+      </w:r>
+      <w:r>
+        <w:t>ar</w:t>
+      </w:r>
+      <w:r>
+        <w:t>d</w:t>
+      </w:r>
+      <w:r>
+        <w:t>.”</w:t>
       </w:r>
     </w:p>
     <w:p>
@@ -1528,74 +1635,8 @@
           <w:ilvl w:val="0"/>
           <w:numId w:val="11"/>
         </w:numPr>
-        <w:rPr>
-          <w:rFonts w:eastAsia="Cambria" w:cs="Cambria"/>
-          <w:strike/>
-          <w:color w:val="FF0000"/>
-        </w:rPr>
-      </w:pPr>
-      <w:r>
-        <w:rPr>
-          <w:rFonts w:eastAsia="Cambria" w:cs="Cambria"/>
-          <w:strike/>
-          <w:color w:val="FF0000"/>
-        </w:rPr>
-        <w:t>The application should allow customer to pay using NFC system.</w:t>
-      </w:r>
-    </w:p>
-    <w:p>
-      <w:pPr>
-        <w:numPr>
-          <w:ilvl w:val="0"/>
-          <w:numId w:val="11"/>
-        </w:numPr>
-        <w:rPr>
-          <w:rFonts w:eastAsia="Cambria" w:cs="Cambria"/>
-          <w:strike/>
-          <w:color w:val="FF0000"/>
-        </w:rPr>
-      </w:pPr>
-      <w:r>
-        <w:rPr>
-          <w:rFonts w:eastAsia="Cambria" w:cs="Cambria"/>
-          <w:strike/>
-          <w:color w:val="FF0000"/>
-        </w:rPr>
-        <w:lastRenderedPageBreak/>
-        <w:t>The system should allow customer to pay using debit card instead of “Baki Kart”.</w:t>
-      </w:r>
-    </w:p>
-    <w:p>
-      <w:pPr>
-        <w:numPr>
-          <w:ilvl w:val="0"/>
-          <w:numId w:val="11"/>
-        </w:numPr>
-      </w:pPr>
-      <w:r>
-        <w:t xml:space="preserve">The </w:t>
-      </w:r>
-      <w:r>
-        <w:t>application</w:t>
-      </w:r>
-      <w:r>
-        <w:t xml:space="preserve"> must allow customer to check current balance on “Baki Kart.”</w:t>
-      </w:r>
-    </w:p>
-    <w:p>
-      <w:pPr>
-        <w:numPr>
-          <w:ilvl w:val="0"/>
-          <w:numId w:val="11"/>
-        </w:numPr>
-        <w:rPr>
-          <w:color w:val="00B050"/>
-        </w:rPr>
-      </w:pPr>
-      <w:r>
-        <w:rPr>
-          <w:color w:val="00B050"/>
-        </w:rPr>
+      </w:pPr>
+      <w:r>
         <w:t xml:space="preserve"> The application should be available, stable, and working 24/7 online.</w:t>
       </w:r>
     </w:p>
@@ -1666,33 +1707,24 @@
         <w:t xml:space="preserve">Have a </w:t>
       </w:r>
       <w:r>
-        <w:t xml:space="preserve">mobile phone with access to internet, </w:t>
-      </w:r>
-      <w:r>
-        <w:rPr>
-          <w:strike/>
-          <w:color w:val="FF0000"/>
-        </w:rPr>
-        <w:t>NFC is optional</w:t>
-      </w:r>
-      <w:r>
-        <w:t>.</w:t>
-      </w:r>
-    </w:p>
-    <w:p>
-      <w:pPr>
-        <w:tabs>
-          <w:tab w:val="left" w:pos="1520"/>
-        </w:tabs>
+        <w:t>mobile phone with access to internet.</w:t>
+      </w:r>
+    </w:p>
+    <w:p>
+      <w:r>
         <w:rPr>
           <w:iCs/>
         </w:rPr>
-      </w:pPr>
+        <w:t>Have a “</w:t>
+      </w:r>
+      <w:r>
+        <w:t>Baku Card</w:t>
+      </w:r>
       <w:r>
         <w:rPr>
           <w:iCs/>
         </w:rPr>
-        <w:t>Have a “Baki Kart” and additionally debit card to use application.</w:t>
+        <w:t>” and additionally debit card to use application.</w:t>
       </w:r>
     </w:p>
     <w:p>
@@ -1785,13 +1817,7 @@
         <w:rPr>
           <w:iCs/>
         </w:rPr>
-        <w:t xml:space="preserve">The </w:t>
-      </w:r>
-      <w:r>
-        <w:rPr>
-          <w:iCs/>
-        </w:rPr>
-        <w:t>application will run both on Android and IOS mobile devices (On the first stage of production placed Android OS).</w:t>
+        <w:t>The application will run both on Android and IOS mobile devices (On the first stage of production placed Android OS).</w:t>
       </w:r>
     </w:p>
     <w:p>
@@ -1811,22 +1837,10 @@
         <w:t xml:space="preserve"> existing Transport Agency</w:t>
       </w:r>
       <w:r>
-        <w:t xml:space="preserve"> </w:t>
-      </w:r>
-      <w:r>
-        <w:rPr>
-          <w:color w:val="00B050"/>
-        </w:rPr>
-        <w:t>Core</w:t>
-      </w:r>
-      <w:r>
-        <w:rPr>
-          <w:color w:val="00B050"/>
-        </w:rPr>
-        <w:t xml:space="preserve"> </w:t>
-      </w:r>
-      <w:r>
-        <w:t>system.</w:t>
+        <w:t xml:space="preserve"> Core</w:t>
+      </w:r>
+      <w:r>
+        <w:t xml:space="preserve"> system.</w:t>
       </w:r>
     </w:p>
     <w:p>
@@ -1837,25 +1851,7 @@
         </w:numPr>
       </w:pPr>
       <w:r>
-        <w:t xml:space="preserve">The application must be available both on </w:t>
-      </w:r>
-      <w:r>
-        <w:rPr>
-          <w:color w:val="00B050"/>
-        </w:rPr>
-        <w:t>Google Play</w:t>
-      </w:r>
-      <w:r>
-        <w:t xml:space="preserve"> and </w:t>
-      </w:r>
-      <w:r>
-        <w:rPr>
-          <w:color w:val="00B050"/>
-        </w:rPr>
-        <w:t>App Store</w:t>
-      </w:r>
-      <w:r>
-        <w:t>.</w:t>
+        <w:t>The application must be available both on Google Play and App Store.</w:t>
       </w:r>
     </w:p>
     <w:p>
@@ -1866,30 +1862,15 @@
         </w:numPr>
       </w:pPr>
       <w:r>
-        <w:t xml:space="preserve">The system response to the client </w:t>
-      </w:r>
-      <w:r>
-        <w:rPr>
-          <w:color w:val="00B050"/>
-        </w:rPr>
-        <w:t>should be</w:t>
-      </w:r>
-      <w:r>
-        <w:rPr>
-          <w:color w:val="00B050"/>
-        </w:rPr>
+        <w:t>The system response to the client should be</w:t>
+      </w:r>
+      <w:r>
         <w:t xml:space="preserve"> no</w:t>
       </w:r>
       <w:r>
-        <w:rPr>
-          <w:color w:val="00B050"/>
-        </w:rPr>
         <w:t xml:space="preserve"> later </w:t>
       </w:r>
       <w:r>
-        <w:rPr>
-          <w:color w:val="00B050"/>
-        </w:rPr>
         <w:t>than</w:t>
       </w:r>
       <w:r>
@@ -1907,52 +1888,25 @@
         <w:t xml:space="preserve">The system supports 2500 simultaneous users basically; from 6:00 PM to 8:00 PM </w:t>
       </w:r>
       <w:r>
-        <w:t xml:space="preserve">and </w:t>
-      </w:r>
-      <w:r>
-        <w:rPr>
-          <w:color w:val="00B050"/>
-        </w:rPr>
-        <w:t xml:space="preserve">from 6:00 </w:t>
-      </w:r>
-      <w:r>
-        <w:rPr>
-          <w:color w:val="00B050"/>
-        </w:rPr>
+        <w:t xml:space="preserve">and from 6:00 </w:t>
+      </w:r>
+      <w:r>
         <w:t>A</w:t>
       </w:r>
       <w:r>
-        <w:rPr>
-          <w:color w:val="00B050"/>
-        </w:rPr>
         <w:t xml:space="preserve">M to </w:t>
       </w:r>
       <w:r>
-        <w:rPr>
-          <w:color w:val="00B050"/>
-        </w:rPr>
         <w:t>9</w:t>
       </w:r>
       <w:r>
-        <w:rPr>
-          <w:color w:val="00B050"/>
-        </w:rPr>
         <w:t xml:space="preserve">:00 </w:t>
       </w:r>
       <w:r>
-        <w:rPr>
-          <w:color w:val="00B050"/>
-        </w:rPr>
         <w:t>A</w:t>
       </w:r>
       <w:r>
-        <w:rPr>
-          <w:color w:val="00B050"/>
-        </w:rPr>
-        <w:t>M</w:t>
-      </w:r>
-      <w:r>
-        <w:t xml:space="preserve"> </w:t>
+        <w:t xml:space="preserve">M </w:t>
       </w:r>
       <w:r>
         <w:t>– 5000 simultaneous users should be managed.</w:t>
@@ -2100,65 +2054,32 @@
     </w:p>
     <w:p/>
     <w:p>
-      <w:pPr>
-        <w:rPr>
-          <w:color w:val="00B050"/>
-        </w:rPr>
-      </w:pPr>
-      <w:r>
-        <w:rPr>
-          <w:color w:val="00B050"/>
-        </w:rPr>
+      <w:r>
         <w:t>In addition, to use the mobile application, you need to register an account (account). There will be two available registration methods via phone number and email. So, user must have local phone number or working email address.</w:t>
       </w:r>
     </w:p>
-    <w:p>
-      <w:pPr>
-        <w:rPr>
-          <w:color w:val="00B050"/>
-        </w:rPr>
-      </w:pPr>
-    </w:p>
-    <w:p>
-      <w:pPr>
-        <w:rPr>
-          <w:color w:val="00B050"/>
-        </w:rPr>
-      </w:pPr>
-      <w:r>
-        <w:rPr>
-          <w:color w:val="00B050"/>
-        </w:rPr>
-        <w:t>In order to fully use the functions of the application, the user should have “Baki Kart”</w:t>
-      </w:r>
-    </w:p>
-    <w:p>
-      <w:pPr>
-        <w:rPr>
-          <w:iCs/>
-        </w:rPr>
-      </w:pPr>
-    </w:p>
-    <w:p>
-      <w:pPr>
-        <w:rPr>
-          <w:strike/>
-          <w:color w:val="FF0000"/>
-        </w:rPr>
-      </w:pPr>
-      <w:r>
-        <w:rPr>
-          <w:strike/>
-          <w:color w:val="FF0000"/>
-        </w:rPr>
-        <w:t xml:space="preserve">NFC System might take too many efforts and expenses such as creation of new generation “Baki Kart”, implementing new system for databases etc., so in case of </w:t>
-      </w:r>
-      <w:r>
-        <w:rPr>
-          <w:strike/>
-          <w:color w:val="FF0000"/>
-        </w:rPr>
-        <w:t>statistics will be provided and NFC system policy postponed, requirements will change.</w:t>
+    <w:p/>
+    <w:p>
+      <w:r>
+        <w:t>In order to fully use the functions of the application, the user should have “Bak</w:t>
+      </w:r>
+      <w:r>
+        <w:t>u</w:t>
+      </w:r>
+      <w:r>
+        <w:t xml:space="preserve"> </w:t>
+      </w:r>
+      <w:r>
+        <w:t>C</w:t>
+      </w:r>
+      <w:r>
+        <w:t>ar</w:t>
+      </w:r>
+      <w:r>
+        <w:t>d</w:t>
+      </w:r>
+      <w:r>
+        <w:t>”</w:t>
       </w:r>
     </w:p>
     <w:p>
@@ -2195,185 +2116,61 @@
     </w:p>
     <w:p>
       <w:r>
-        <w:t xml:space="preserve">As it was mentioned in System Request, it is already possible to top up your “Baki Kart's” online the system is already familiar to the developers of the system. </w:t>
+        <w:lastRenderedPageBreak/>
+        <w:t>As it was mentioned in System Request, it is already possible to top up your “</w:t>
+      </w:r>
+      <w:r>
+        <w:t>Bak</w:t>
+      </w:r>
+      <w:r>
+        <w:t>u</w:t>
+      </w:r>
+      <w:r>
+        <w:t xml:space="preserve"> </w:t>
+      </w:r>
+      <w:r>
+        <w:t>C</w:t>
+      </w:r>
+      <w:r>
+        <w:t>ar</w:t>
+      </w:r>
+      <w:r>
+        <w:t>d</w:t>
+      </w:r>
+      <w:r>
+        <w:t>’s</w:t>
+      </w:r>
+      <w:r>
+        <w:t xml:space="preserve">” online the system is already familiar to the developers of the system. </w:t>
       </w:r>
     </w:p>
     <w:p/>
     <w:p>
-      <w:pPr>
-        <w:rPr>
-          <w:rFonts w:eastAsia="Cambria" w:cs="Cambria"/>
-          <w:strike/>
-          <w:color w:val="FF0000"/>
-        </w:rPr>
-      </w:pPr>
-      <w:r>
-        <w:rPr>
-          <w:rFonts w:eastAsia="Cambria" w:cs="Cambria"/>
-          <w:strike/>
-          <w:color w:val="FF0000"/>
-        </w:rPr>
-        <w:lastRenderedPageBreak/>
-        <w:t>When it comes to user’s familiarity with the technology, in our project’s case no problems are going to occur since we do not intend to remove an old system where you simply put your card in the machine and upload how much money you want. This project’s intension is to add new, more modern ways of replenishment of the balance, such as app/website, where you replenish your balance through your credit card, mobile operator, or other ways. So, we believe that there shouldn’t be a problem with users’ familiarity with the applications and technology.</w:t>
-      </w:r>
-      <w:r>
-        <w:rPr>
-          <w:rFonts w:eastAsia="Cambria" w:cs="Cambria"/>
-          <w:color w:val="FF0000"/>
-        </w:rPr>
-        <w:t xml:space="preserve"> </w:t>
-      </w:r>
-    </w:p>
-    <w:p>
-      <w:pPr>
-        <w:rPr>
-          <w:rFonts w:eastAsia="Cambria" w:cs="Cambria"/>
-          <w:strike/>
-          <w:color w:val="FF0000"/>
-        </w:rPr>
-      </w:pPr>
-      <w:r>
-        <w:rPr>
-          <w:rFonts w:eastAsia="Cambria" w:cs="Cambria"/>
-          <w:strike/>
-          <w:color w:val="FF0000"/>
-        </w:rPr>
-        <w:t xml:space="preserve"> </w:t>
-      </w:r>
-    </w:p>
-    <w:p>
-      <w:pPr>
-        <w:rPr>
-          <w:rFonts w:eastAsia="Cambria" w:cs="Cambria"/>
-          <w:strike/>
-          <w:color w:val="FF0000"/>
-        </w:rPr>
-      </w:pPr>
-      <w:r>
-        <w:rPr>
-          <w:rFonts w:eastAsia="Cambria" w:cs="Cambria"/>
-          <w:strike/>
-          <w:color w:val="FF0000"/>
-        </w:rPr>
-        <w:t>The project’s size is medium, mainly because the online payment system already exists. Moreover, the project’s risk decreases because there is not an urgent need to replace the current cards. However, the systems need to be overhauled and optimized. The biggest change with the existing system is the introduction of new payment ways(bank applications, Apple Pay, Google Pay. The next biggest change that will affect the system drastically is the new application with the help of which it will be possible to replenish your balance quickly.</w:t>
-      </w:r>
-      <w:r>
-        <w:rPr>
-          <w:rFonts w:eastAsia="Cambria" w:cs="Cambria"/>
-          <w:color w:val="FF0000"/>
-        </w:rPr>
-        <w:t xml:space="preserve"> </w:t>
-      </w:r>
-    </w:p>
-    <w:p>
-      <w:pPr>
-        <w:rPr>
-          <w:rFonts w:eastAsia="Cambria" w:cs="Cambria"/>
-          <w:strike/>
-          <w:color w:val="FF0000"/>
-        </w:rPr>
-      </w:pPr>
-      <w:r>
-        <w:rPr>
-          <w:rFonts w:eastAsia="Cambria" w:cs="Cambria"/>
-          <w:strike/>
-          <w:color w:val="FF0000"/>
-        </w:rPr>
-        <w:t xml:space="preserve"> </w:t>
-      </w:r>
-    </w:p>
-    <w:p>
-      <w:pPr>
-        <w:rPr>
-          <w:rFonts w:eastAsia="Cambria" w:cs="Cambria"/>
-          <w:strike/>
-          <w:color w:val="FF0000"/>
-        </w:rPr>
-      </w:pPr>
-      <w:r>
-        <w:rPr>
-          <w:rFonts w:eastAsia="Cambria" w:cs="Cambria"/>
-          <w:strike/>
-          <w:color w:val="FF0000"/>
-        </w:rPr>
-        <w:t>When it comes to compatibility the system that accepts replenishments online already exists. Since we will mainly work on optimizing and adding new features to it, which means compatibility won’t be a problem.</w:t>
+      <w:r>
+        <w:t xml:space="preserve">When it comes to users’ familiarity with the technology, in our project’s case no problems are going to occur since we do not intend to remove an old system where you simply put your card in the machine and upload how much money you want. This project’s intention is to add a new, more modern, and faster way of replenishing the balance, an app, where you replenish your balance through your credit card. So, we believe that there should not be a problem with users’ familiarity with the applications and </w:t>
+      </w:r>
+      <w:r>
+        <w:t xml:space="preserve">low risks for </w:t>
+      </w:r>
+      <w:r>
+        <w:t>technology</w:t>
+      </w:r>
+      <w:r>
+        <w:t xml:space="preserve"> familiarity</w:t>
+      </w:r>
+      <w:r>
+        <w:t>.</w:t>
       </w:r>
     </w:p>
     <w:p/>
     <w:p>
-      <w:pPr>
-        <w:rPr>
-          <w:color w:val="00B050"/>
-        </w:rPr>
-      </w:pPr>
-      <w:r>
-        <w:rPr>
-          <w:color w:val="00B050"/>
-        </w:rPr>
-        <w:t xml:space="preserve">When it comes to users’ familiarity with the technology, in our project’s case no problems are going to occur since we do not intend to remove an old system where you simply put your card in the machine and upload how much money you want. This project’s intention is to add a new, more modern, and faster way of replenishing the balance, an app, where you replenish your balance through your credit card. So, we believe that there should not be a problem with users’ familiarity with the applications and </w:t>
-      </w:r>
-      <w:r>
-        <w:rPr>
-          <w:color w:val="00B050"/>
-        </w:rPr>
-        <w:t xml:space="preserve">low risks for </w:t>
-      </w:r>
-      <w:r>
-        <w:rPr>
-          <w:color w:val="00B050"/>
-        </w:rPr>
-        <w:t>technology</w:t>
-      </w:r>
-      <w:r>
-        <w:rPr>
-          <w:color w:val="00B050"/>
-        </w:rPr>
-        <w:t xml:space="preserve"> familiarity</w:t>
-      </w:r>
-      <w:r>
-        <w:rPr>
-          <w:color w:val="00B050"/>
-        </w:rPr>
-        <w:t>.</w:t>
-      </w:r>
-    </w:p>
-    <w:p>
-      <w:pPr>
-        <w:rPr>
-          <w:color w:val="00B050"/>
-        </w:rPr>
-      </w:pPr>
-    </w:p>
-    <w:p>
-      <w:pPr>
-        <w:rPr>
-          <w:color w:val="00B050"/>
-        </w:rPr>
-      </w:pPr>
-      <w:r>
-        <w:rPr>
-          <w:color w:val="00B050"/>
-        </w:rPr>
+      <w:r>
         <w:t>The project’s size is medium, mainly because the online payment system (website) already exists. Moreover, the project’s risk decreases because there is not very urgent need to add new system. However, the systems need to be optimized towards transaction processing speed and improved UX &amp; UI. The first and more influential addition to the system is the minimization of card replenishment time for the convenience of the user. The second equally important factor is the simplification of card replenishment with the integration of storing digital cards (Apple Pay, Google Pay).</w:t>
       </w:r>
     </w:p>
-    <w:p>
-      <w:pPr>
-        <w:rPr>
-          <w:color w:val="00B050"/>
-        </w:rPr>
-      </w:pPr>
-    </w:p>
-    <w:p>
-      <w:pPr>
-        <w:rPr>
-          <w:color w:val="00B050"/>
-        </w:rPr>
-      </w:pPr>
-      <w:r>
-        <w:rPr>
-          <w:color w:val="00B050"/>
-        </w:rPr>
+    <w:p/>
+    <w:p>
+      <w:r>
         <w:t>As for compatibility with an already existing online system, there will be no compatibility. Since the online payment system is also an integrated system, not a root one. The root system of this project is the server itself, which participates in replenishing the card through the metro terminal. Since we will be working on optimization and adding to the root system, a new one integrated to perform functions on the same principle, it means that there should be no problems with compatibility.</w:t>
       </w:r>
     </w:p>
@@ -2401,120 +2198,489 @@
         </w:rPr>
       </w:pPr>
     </w:p>
-    <w:p>
-      <w:pPr>
-        <w:rPr>
-          <w:rFonts w:eastAsia="Cambria" w:cs="Cambria"/>
-          <w:strike/>
-          <w:color w:val="FF0000"/>
-        </w:rPr>
-      </w:pPr>
-      <w:r>
-        <w:rPr>
-          <w:rFonts w:eastAsia="Cambria" w:cs="Cambria"/>
-          <w:color w:val="FF0000"/>
-        </w:rPr>
-        <w:t>&lt;</w:t>
-      </w:r>
-      <w:r>
-        <w:rPr>
-          <w:rFonts w:eastAsia="Cambria" w:cs="Cambria"/>
-          <w:strike/>
-          <w:color w:val="FF0000"/>
-        </w:rPr>
-        <w:t>It is hard to estimate the cost of the system. However, the fact that the system won’t need to build from scratch and such technologies, such as Apple Pay and Google Pay, are already being implemented suggests that development price could be much higher.</w:t>
-      </w:r>
-      <w:r>
-        <w:rPr>
-          <w:rFonts w:eastAsia="Cambria" w:cs="Cambria"/>
-          <w:color w:val="FF0000"/>
-        </w:rPr>
-        <w:t xml:space="preserve"> </w:t>
-      </w:r>
-    </w:p>
-    <w:p>
-      <w:pPr>
-        <w:rPr>
-          <w:rFonts w:eastAsia="Cambria" w:cs="Cambria"/>
-          <w:strike/>
-          <w:color w:val="FF0000"/>
-        </w:rPr>
-      </w:pPr>
-      <w:r>
-        <w:rPr>
-          <w:rFonts w:eastAsia="Cambria" w:cs="Cambria"/>
-          <w:strike/>
-          <w:color w:val="FF0000"/>
-        </w:rPr>
-        <w:t>When it comes to operating costs the only costs after implementing the system will be connected to the future maintenance of the system. Wages to cyber security specialists and system analysts that will surveil the system will be the primary costs. Of course, there may be some expenses due to accidents.</w:t>
-      </w:r>
-      <w:r>
-        <w:rPr>
-          <w:rFonts w:eastAsia="Cambria" w:cs="Cambria"/>
-          <w:color w:val="FF0000"/>
-        </w:rPr>
-        <w:t xml:space="preserve"> </w:t>
-      </w:r>
-    </w:p>
-    <w:p>
-      <w:pPr>
-        <w:rPr>
-          <w:rFonts w:eastAsia="Cambria" w:cs="Cambria"/>
-          <w:color w:val="FF0000"/>
-        </w:rPr>
-      </w:pPr>
-      <w:r>
-        <w:rPr>
-          <w:rFonts w:eastAsia="Cambria" w:cs="Cambria"/>
-          <w:strike/>
-          <w:color w:val="FF0000"/>
-        </w:rPr>
-        <w:lastRenderedPageBreak/>
-        <w:t>The number of people using public transport is certainly not going to decrease after these changes. However, it may increase because some people may find such system easy and convenient to use. The existing profit is only going to increase if we do not take take into consideration costs spent on implementing the system.</w:t>
-      </w:r>
-      <w:r>
-        <w:rPr>
-          <w:rFonts w:eastAsia="Cambria" w:cs="Cambria"/>
-          <w:color w:val="FF0000"/>
-        </w:rPr>
-        <w:t>&gt;</w:t>
-      </w:r>
-    </w:p>
-    <w:p>
-      <w:pPr>
+    <w:tbl>
+      <w:tblPr>
+        <w:tblStyle w:val="TableGrid"/>
+        <w:tblW w:w="10779" w:type="dxa"/>
+        <w:tblLayout w:type="fixed"/>
+        <w:tblLook w:val="06A0" w:firstRow="1" w:lastRow="0" w:firstColumn="1" w:lastColumn="0" w:noHBand="1" w:noVBand="1"/>
+      </w:tblPr>
+      <w:tblGrid>
+        <w:gridCol w:w="1332"/>
+        <w:gridCol w:w="1473"/>
+        <w:gridCol w:w="1425"/>
+        <w:gridCol w:w="1425"/>
+        <w:gridCol w:w="1682"/>
+        <w:gridCol w:w="1721"/>
+        <w:gridCol w:w="1721"/>
+      </w:tblGrid>
+      <w:tr>
+        <w:trPr>
+          <w:trHeight w:val="459"/>
+        </w:trPr>
+        <w:tc>
+          <w:tcPr>
+            <w:tcW w:w="1332" w:type="dxa"/>
+            <w:shd w:val="clear" w:color="auto" w:fill="BDD6EE" w:themeFill="accent5" w:themeFillTint="66"/>
+            <w:vAlign w:val="center"/>
+          </w:tcPr>
+          <w:p>
+            <w:pPr>
+              <w:jc w:val="center"/>
+              <w:outlineLvl w:val="2"/>
+              <w:rPr>
+                <w:b/>
+                <w:bCs/>
+              </w:rPr>
+            </w:pPr>
+            <w:r>
+              <w:rPr>
+                <w:b/>
+                <w:bCs/>
+              </w:rPr>
+              <w:t>Hardware</w:t>
+            </w:r>
+          </w:p>
+        </w:tc>
+        <w:tc>
+          <w:tcPr>
+            <w:tcW w:w="1473" w:type="dxa"/>
+            <w:shd w:val="clear" w:color="auto" w:fill="BDD6EE" w:themeFill="accent5" w:themeFillTint="66"/>
+            <w:vAlign w:val="center"/>
+          </w:tcPr>
+          <w:p>
+            <w:pPr>
+              <w:jc w:val="center"/>
+              <w:outlineLvl w:val="2"/>
+              <w:rPr>
+                <w:b/>
+                <w:bCs/>
+              </w:rPr>
+            </w:pPr>
+            <w:r>
+              <w:rPr>
+                <w:b/>
+                <w:bCs/>
+              </w:rPr>
+              <w:t>Salary expenses</w:t>
+            </w:r>
+            <w:r>
+              <w:rPr>
+                <w:b/>
+                <w:bCs/>
+              </w:rPr>
+              <w:t xml:space="preserve"> for Implementation</w:t>
+            </w:r>
+          </w:p>
+        </w:tc>
+        <w:tc>
+          <w:tcPr>
+            <w:tcW w:w="1425" w:type="dxa"/>
+            <w:shd w:val="clear" w:color="auto" w:fill="BDD6EE" w:themeFill="accent5" w:themeFillTint="66"/>
+            <w:vAlign w:val="center"/>
+          </w:tcPr>
+          <w:p>
+            <w:pPr>
+              <w:jc w:val="center"/>
+              <w:outlineLvl w:val="2"/>
+              <w:rPr>
+                <w:b/>
+                <w:bCs/>
+              </w:rPr>
+            </w:pPr>
+            <w:r>
+              <w:rPr>
+                <w:b/>
+                <w:bCs/>
+              </w:rPr>
+              <w:t>Salary expenses for Analysis and Design</w:t>
+            </w:r>
+          </w:p>
+        </w:tc>
+        <w:tc>
+          <w:tcPr>
+            <w:tcW w:w="1425" w:type="dxa"/>
+            <w:shd w:val="clear" w:color="auto" w:fill="BDD6EE" w:themeFill="accent5" w:themeFillTint="66"/>
+            <w:vAlign w:val="center"/>
+          </w:tcPr>
+          <w:p>
+            <w:pPr>
+              <w:jc w:val="center"/>
+              <w:outlineLvl w:val="2"/>
+              <w:rPr>
+                <w:b/>
+                <w:bCs/>
+              </w:rPr>
+            </w:pPr>
+            <w:r>
+              <w:rPr>
+                <w:b/>
+                <w:bCs/>
+              </w:rPr>
+              <w:t>Office equipment and extras</w:t>
+            </w:r>
+          </w:p>
+        </w:tc>
+        <w:tc>
+          <w:tcPr>
+            <w:tcW w:w="1682" w:type="dxa"/>
+            <w:shd w:val="clear" w:color="auto" w:fill="BDD6EE" w:themeFill="accent5" w:themeFillTint="66"/>
+            <w:vAlign w:val="center"/>
+          </w:tcPr>
+          <w:p>
+            <w:pPr>
+              <w:jc w:val="center"/>
+              <w:outlineLvl w:val="2"/>
+              <w:rPr>
+                <w:b/>
+                <w:bCs/>
+              </w:rPr>
+            </w:pPr>
+            <w:r>
+              <w:rPr>
+                <w:b/>
+                <w:bCs/>
+              </w:rPr>
+              <w:t xml:space="preserve">Annual Cost for </w:t>
+            </w:r>
+            <w:r>
+              <w:rPr>
+                <w:b/>
+                <w:bCs/>
+              </w:rPr>
+              <w:t>Staff’s labor and trainings</w:t>
+            </w:r>
+          </w:p>
+        </w:tc>
+        <w:tc>
+          <w:tcPr>
+            <w:tcW w:w="1721" w:type="dxa"/>
+            <w:shd w:val="clear" w:color="auto" w:fill="BDD6EE" w:themeFill="accent5" w:themeFillTint="66"/>
+            <w:vAlign w:val="center"/>
+          </w:tcPr>
+          <w:p>
+            <w:pPr>
+              <w:jc w:val="center"/>
+              <w:outlineLvl w:val="2"/>
+              <w:rPr>
+                <w:b/>
+                <w:bCs/>
+              </w:rPr>
+            </w:pPr>
+            <w:r>
+              <w:rPr>
+                <w:b/>
+                <w:bCs/>
+              </w:rPr>
+              <w:t>Annual Cost for Licenses and Hardware Upgrades</w:t>
+            </w:r>
+          </w:p>
+        </w:tc>
+        <w:tc>
+          <w:tcPr>
+            <w:tcW w:w="1721" w:type="dxa"/>
+            <w:shd w:val="clear" w:color="auto" w:fill="BDD6EE" w:themeFill="accent5" w:themeFillTint="66"/>
+            <w:vAlign w:val="center"/>
+          </w:tcPr>
+          <w:p>
+            <w:pPr>
+              <w:jc w:val="center"/>
+              <w:outlineLvl w:val="2"/>
+              <w:rPr>
+                <w:b/>
+                <w:bCs/>
+              </w:rPr>
+            </w:pPr>
+            <w:r>
+              <w:rPr>
+                <w:b/>
+                <w:bCs/>
+              </w:rPr>
+              <w:t>Annual Increased Revenue</w:t>
+            </w:r>
+          </w:p>
+        </w:tc>
+      </w:tr>
+      <w:tr>
+        <w:trPr>
+          <w:trHeight w:val="221"/>
+        </w:trPr>
+        <w:tc>
+          <w:tcPr>
+            <w:tcW w:w="1332" w:type="dxa"/>
+            <w:vAlign w:val="center"/>
+          </w:tcPr>
+          <w:p>
+            <w:pPr>
+              <w:jc w:val="center"/>
+            </w:pPr>
+            <w:r>
+              <w:t>1300</w:t>
+            </w:r>
+            <w:r>
+              <w:t xml:space="preserve">0 </w:t>
+            </w:r>
+            <w:r>
+              <w:rPr>
+                <w:rFonts w:ascii="Arial" w:hAnsi="Arial"/>
+              </w:rPr>
+              <w:t>₼</w:t>
+            </w:r>
+          </w:p>
+        </w:tc>
+        <w:tc>
+          <w:tcPr>
+            <w:tcW w:w="1473" w:type="dxa"/>
+            <w:vAlign w:val="center"/>
+          </w:tcPr>
+          <w:p>
+            <w:pPr>
+              <w:jc w:val="center"/>
+            </w:pPr>
+            <w:r>
+              <w:t xml:space="preserve">65,000 </w:t>
+            </w:r>
+            <w:r>
+              <w:rPr>
+                <w:rFonts w:ascii="Arial" w:hAnsi="Arial"/>
+              </w:rPr>
+              <w:t>₼</w:t>
+            </w:r>
+          </w:p>
+        </w:tc>
+        <w:tc>
+          <w:tcPr>
+            <w:tcW w:w="1425" w:type="dxa"/>
+            <w:vAlign w:val="center"/>
+          </w:tcPr>
+          <w:p>
+            <w:pPr>
+              <w:jc w:val="center"/>
+            </w:pPr>
+            <w:r>
+              <w:t>9</w:t>
+            </w:r>
+            <w:r>
+              <w:t xml:space="preserve">,000 </w:t>
+            </w:r>
+            <w:r>
+              <w:rPr>
+                <w:rFonts w:ascii="Arial" w:hAnsi="Arial"/>
+              </w:rPr>
+              <w:t>₼</w:t>
+            </w:r>
+          </w:p>
+        </w:tc>
+        <w:tc>
+          <w:tcPr>
+            <w:tcW w:w="1425" w:type="dxa"/>
+            <w:vAlign w:val="center"/>
+          </w:tcPr>
+          <w:p>
+            <w:pPr>
+              <w:jc w:val="center"/>
+            </w:pPr>
+            <w:r>
+              <w:t>3</w:t>
+            </w:r>
+            <w:r>
+              <w:t>,</w:t>
+            </w:r>
+            <w:r>
+              <w:t>5</w:t>
+            </w:r>
+            <w:r>
+              <w:t xml:space="preserve">00 </w:t>
+            </w:r>
+            <w:r>
+              <w:rPr>
+                <w:rFonts w:ascii="Arial" w:hAnsi="Arial"/>
+              </w:rPr>
+              <w:t>₼</w:t>
+            </w:r>
+          </w:p>
+        </w:tc>
+        <w:tc>
+          <w:tcPr>
+            <w:tcW w:w="1682" w:type="dxa"/>
+            <w:vAlign w:val="center"/>
+          </w:tcPr>
+          <w:p>
+            <w:pPr>
+              <w:jc w:val="center"/>
+            </w:pPr>
+            <w:r>
+              <w:t xml:space="preserve">10,000-12,000 </w:t>
+            </w:r>
+            <w:r>
+              <w:rPr>
+                <w:rFonts w:ascii="Arial" w:hAnsi="Arial"/>
+              </w:rPr>
+              <w:t>₼</w:t>
+            </w:r>
+          </w:p>
+        </w:tc>
+        <w:tc>
+          <w:tcPr>
+            <w:tcW w:w="1721" w:type="dxa"/>
+            <w:vAlign w:val="center"/>
+          </w:tcPr>
+          <w:p>
+            <w:pPr>
+              <w:jc w:val="center"/>
+            </w:pPr>
+            <w:r>
+              <w:t>5,500</w:t>
+            </w:r>
+            <w:r>
+              <w:t xml:space="preserve"> </w:t>
+            </w:r>
+            <w:r>
+              <w:rPr>
+                <w:rFonts w:ascii="Arial" w:hAnsi="Arial"/>
+              </w:rPr>
+              <w:t>₼</w:t>
+            </w:r>
+          </w:p>
+        </w:tc>
+        <w:tc>
+          <w:tcPr>
+            <w:tcW w:w="1721" w:type="dxa"/>
+            <w:vAlign w:val="center"/>
+          </w:tcPr>
+          <w:p>
+            <w:pPr>
+              <w:jc w:val="center"/>
+            </w:pPr>
+            <w:r>
+              <w:t>8%+</w:t>
+            </w:r>
+          </w:p>
+        </w:tc>
+      </w:tr>
+    </w:tbl>
+    <w:p/>
+    <w:p>
+      <w:r>
+        <w:t>Since our project relates to governmental structure and there is no official information about the annual turnover of vehicles operating in the "Bak</w:t>
+      </w:r>
+      <w:r>
+        <w:t>u</w:t>
+      </w:r>
+      <w:r>
+        <w:t xml:space="preserve"> Bus” system, it is impossible to make accurate calculations. The only thing you can find out is to understand the benefits of this project based on a survey and your own experiment. After all, any project must begin with a need, and I believe that most of the people of Azerbaijan need it.</w:t>
+      </w:r>
+    </w:p>
+    <w:p/>
+    <w:p>
+      <w:r>
         <w:rPr>
           <w:b/>
           <w:bCs/>
         </w:rPr>
-      </w:pPr>
-    </w:p>
-    <w:p>
-      <w:pPr>
+        <w:t xml:space="preserve">Total </w:t>
+      </w:r>
+      <w:r>
         <w:rPr>
           <w:b/>
           <w:bCs/>
         </w:rPr>
-      </w:pPr>
-    </w:p>
+        <w:t xml:space="preserve">Development </w:t>
+      </w:r>
+      <w:r>
+        <w:rPr>
+          <w:b/>
+          <w:bCs/>
+        </w:rPr>
+        <w:t>Cost</w:t>
+      </w:r>
+      <w:r>
+        <w:rPr>
+          <w:b/>
+          <w:bCs/>
+        </w:rPr>
+        <w:t>:</w:t>
+      </w:r>
+      <w:r>
+        <w:t xml:space="preserve"> 13,000 + 65,000 + 9,000 + 3,500</w:t>
+      </w:r>
+      <w:r>
+        <w:t xml:space="preserve"> = 90</w:t>
+      </w:r>
+      <w:r>
+        <w:t>,</w:t>
+      </w:r>
+      <w:r>
+        <w:t>500</w:t>
+      </w:r>
+    </w:p>
+    <w:p>
+      <w:r>
+        <w:rPr>
+          <w:b/>
+          <w:bCs/>
+        </w:rPr>
+        <w:t>Total Operational Cost</w:t>
+      </w:r>
+      <w:r>
+        <w:t xml:space="preserve">: ± (10,000 – 12,000 + 5,500) * 3 = </w:t>
+      </w:r>
+      <w:r>
+        <w:t>49</w:t>
+      </w:r>
+      <w:r>
+        <w:t>,</w:t>
+      </w:r>
+      <w:r>
+        <w:t>500</w:t>
+      </w:r>
+    </w:p>
+    <w:p>
+      <w:r>
+        <w:rPr>
+          <w:b/>
+          <w:bCs/>
+        </w:rPr>
+        <w:t>Total Cost</w:t>
+      </w:r>
+      <w:r>
+        <w:t>: 140,000</w:t>
+      </w:r>
+    </w:p>
+    <w:p>
+      <w:r>
+        <w:rPr>
+          <w:b/>
+          <w:bCs/>
+        </w:rPr>
+        <w:t>Total Benefits</w:t>
+      </w:r>
+      <w:r>
+        <w:t xml:space="preserve">: </w:t>
+      </w:r>
+      <w:r>
+        <w:t>B = 8% * X where X is annual turnover of “Baku Bus” system.</w:t>
+      </w:r>
+    </w:p>
+    <w:p/>
     <w:tbl>
       <w:tblPr>
         <w:tblStyle w:val="TableGrid"/>
         <w:tblW w:w="0" w:type="auto"/>
-        <w:tblLayout w:type="fixed"/>
-        <w:tblLook w:val="06A0" w:firstRow="1" w:lastRow="0" w:firstColumn="1" w:lastColumn="0" w:noHBand="1" w:noVBand="1"/>
+        <w:tblLook w:val="04A0" w:firstRow="1" w:lastRow="0" w:firstColumn="1" w:lastColumn="0" w:noHBand="0" w:noVBand="1"/>
       </w:tblPr>
       <w:tblGrid>
+        <w:gridCol w:w="1925"/>
         <w:gridCol w:w="1926"/>
-        <w:gridCol w:w="2130"/>
-        <w:gridCol w:w="2895"/>
-        <w:gridCol w:w="2790"/>
+        <w:gridCol w:w="1926"/>
+        <w:gridCol w:w="1926"/>
+        <w:gridCol w:w="1926"/>
       </w:tblGrid>
       <w:tr>
         <w:tc>
           <w:tcPr>
-            <w:tcW w:w="1926" w:type="dxa"/>
-            <w:shd w:val="clear" w:color="auto" w:fill="BDD6EE" w:themeFill="accent5" w:themeFillTint="66"/>
-            <w:vAlign w:val="center"/>
+            <w:tcW w:w="1925" w:type="dxa"/>
+            <w:shd w:val="clear" w:color="auto" w:fill="B4C6E7" w:themeFill="accent1" w:themeFillTint="66"/>
           </w:tcPr>
           <w:p>
             <w:pPr>
@@ -2529,15 +2695,14 @@
                 <w:b/>
                 <w:bCs/>
               </w:rPr>
-              <w:t>Hardware</w:t>
-            </w:r>
-          </w:p>
-        </w:tc>
-        <w:tc>
-          <w:tcPr>
-            <w:tcW w:w="2130" w:type="dxa"/>
-            <w:shd w:val="clear" w:color="auto" w:fill="BDD6EE" w:themeFill="accent5" w:themeFillTint="66"/>
-            <w:vAlign w:val="center"/>
+              <w:t>Year 0</w:t>
+            </w:r>
+          </w:p>
+        </w:tc>
+        <w:tc>
+          <w:tcPr>
+            <w:tcW w:w="1926" w:type="dxa"/>
+            <w:shd w:val="clear" w:color="auto" w:fill="B4C6E7" w:themeFill="accent1" w:themeFillTint="66"/>
           </w:tcPr>
           <w:p>
             <w:pPr>
@@ -2552,15 +2717,21 @@
                 <w:b/>
                 <w:bCs/>
               </w:rPr>
-              <w:t>Salary expenses</w:t>
-            </w:r>
-          </w:p>
-        </w:tc>
-        <w:tc>
-          <w:tcPr>
-            <w:tcW w:w="2895" w:type="dxa"/>
-            <w:shd w:val="clear" w:color="auto" w:fill="BDD6EE" w:themeFill="accent5" w:themeFillTint="66"/>
-            <w:vAlign w:val="center"/>
+              <w:t xml:space="preserve">Year </w:t>
+            </w:r>
+            <w:r>
+              <w:rPr>
+                <w:b/>
+                <w:bCs/>
+              </w:rPr>
+              <w:t>1</w:t>
+            </w:r>
+          </w:p>
+        </w:tc>
+        <w:tc>
+          <w:tcPr>
+            <w:tcW w:w="1926" w:type="dxa"/>
+            <w:shd w:val="clear" w:color="auto" w:fill="B4C6E7" w:themeFill="accent1" w:themeFillTint="66"/>
           </w:tcPr>
           <w:p>
             <w:pPr>
@@ -2575,15 +2746,21 @@
                 <w:b/>
                 <w:bCs/>
               </w:rPr>
-              <w:t>Annual Cost for Maintenance</w:t>
-            </w:r>
-          </w:p>
-        </w:tc>
-        <w:tc>
-          <w:tcPr>
-            <w:tcW w:w="2790" w:type="dxa"/>
-            <w:shd w:val="clear" w:color="auto" w:fill="BDD6EE" w:themeFill="accent5" w:themeFillTint="66"/>
-            <w:vAlign w:val="center"/>
+              <w:t xml:space="preserve">Year </w:t>
+            </w:r>
+            <w:r>
+              <w:rPr>
+                <w:b/>
+                <w:bCs/>
+              </w:rPr>
+              <w:t>2</w:t>
+            </w:r>
+          </w:p>
+        </w:tc>
+        <w:tc>
+          <w:tcPr>
+            <w:tcW w:w="1926" w:type="dxa"/>
+            <w:shd w:val="clear" w:color="auto" w:fill="B4C6E7" w:themeFill="accent1" w:themeFillTint="66"/>
           </w:tcPr>
           <w:p>
             <w:pPr>
@@ -2598,131 +2775,971 @@
                 <w:b/>
                 <w:bCs/>
               </w:rPr>
-              <w:t>Annual Increased Revenue</w:t>
-            </w:r>
-          </w:p>
-        </w:tc>
-      </w:tr>
-      <w:tr>
+              <w:t xml:space="preserve">Year </w:t>
+            </w:r>
+            <w:r>
+              <w:rPr>
+                <w:b/>
+                <w:bCs/>
+              </w:rPr>
+              <w:t>3</w:t>
+            </w:r>
+          </w:p>
+        </w:tc>
         <w:tc>
           <w:tcPr>
             <w:tcW w:w="1926" w:type="dxa"/>
-            <w:vAlign w:val="center"/>
+            <w:shd w:val="clear" w:color="auto" w:fill="B4C6E7" w:themeFill="accent1" w:themeFillTint="66"/>
           </w:tcPr>
           <w:p>
             <w:pPr>
               <w:jc w:val="center"/>
               <w:rPr>
-                <w:color w:val="00B050"/>
+                <w:b/>
+                <w:bCs/>
               </w:rPr>
             </w:pPr>
             <w:r>
               <w:rPr>
-                <w:color w:val="00B050"/>
+                <w:b/>
+                <w:bCs/>
               </w:rPr>
-              <w:t>13,000 AZN</w:t>
-            </w:r>
-          </w:p>
-        </w:tc>
-        <w:tc>
-          <w:tcPr>
-            <w:tcW w:w="2130" w:type="dxa"/>
+              <w:t>Total</w:t>
+            </w:r>
+          </w:p>
+        </w:tc>
+      </w:tr>
+      <w:tr>
+        <w:trPr>
+          <w:trHeight w:val="345"/>
+        </w:trPr>
+        <w:tc>
+          <w:tcPr>
+            <w:tcW w:w="1925" w:type="dxa"/>
+          </w:tcPr>
+          <w:p>
+            <w:pPr>
+              <w:jc w:val="center"/>
+            </w:pPr>
+            <w:r>
+              <w:t xml:space="preserve">-140,000 </w:t>
+            </w:r>
+            <w:r>
+              <w:rPr>
+                <w:rFonts w:ascii="Arial" w:hAnsi="Arial"/>
+              </w:rPr>
+              <w:t>₼</w:t>
+            </w:r>
+          </w:p>
+        </w:tc>
+        <w:tc>
+          <w:tcPr>
+            <w:tcW w:w="1926" w:type="dxa"/>
+          </w:tcPr>
+          <w:p>
+            <w:pPr>
+              <w:jc w:val="center"/>
+            </w:pPr>
+            <w:r>
+              <w:t>B</w:t>
+            </w:r>
+            <w:r>
+              <w:t xml:space="preserve"> – 15,500 </w:t>
+            </w:r>
+            <w:r>
+              <w:rPr>
+                <w:rFonts w:ascii="Arial" w:hAnsi="Arial"/>
+              </w:rPr>
+              <w:t>₼</w:t>
+            </w:r>
+          </w:p>
+        </w:tc>
+        <w:tc>
+          <w:tcPr>
+            <w:tcW w:w="1926" w:type="dxa"/>
+          </w:tcPr>
+          <w:p>
+            <w:pPr>
+              <w:jc w:val="center"/>
+            </w:pPr>
+            <w:r>
+              <w:t>B</w:t>
+            </w:r>
+            <w:r>
+              <w:t xml:space="preserve"> – </w:t>
+            </w:r>
+            <w:r>
+              <w:t xml:space="preserve">16,500 </w:t>
+            </w:r>
+            <w:r>
+              <w:rPr>
+                <w:rFonts w:ascii="Arial" w:hAnsi="Arial"/>
+              </w:rPr>
+              <w:t>₼</w:t>
+            </w:r>
+          </w:p>
+        </w:tc>
+        <w:tc>
+          <w:tcPr>
+            <w:tcW w:w="1926" w:type="dxa"/>
+          </w:tcPr>
+          <w:p>
+            <w:pPr>
+              <w:jc w:val="center"/>
+            </w:pPr>
+            <w:r>
+              <w:t>B</w:t>
+            </w:r>
+            <w:r>
+              <w:t xml:space="preserve"> – </w:t>
+            </w:r>
+            <w:r>
+              <w:t>17,500</w:t>
+            </w:r>
+            <w:r>
+              <w:t xml:space="preserve"> </w:t>
+            </w:r>
+            <w:r>
+              <w:rPr>
+                <w:rFonts w:ascii="Arial" w:hAnsi="Arial"/>
+              </w:rPr>
+              <w:t>₼</w:t>
+            </w:r>
+          </w:p>
+        </w:tc>
+        <w:tc>
+          <w:tcPr>
+            <w:tcW w:w="1926" w:type="dxa"/>
+          </w:tcPr>
+          <w:p>
+            <w:pPr>
+              <w:jc w:val="center"/>
+            </w:pPr>
+            <w:r>
+              <w:t xml:space="preserve">B * 3 – 49,500 </w:t>
+            </w:r>
+            <w:r>
+              <w:rPr>
+                <w:rFonts w:ascii="Arial" w:hAnsi="Arial"/>
+              </w:rPr>
+              <w:t>₼</w:t>
+            </w:r>
+          </w:p>
+        </w:tc>
+      </w:tr>
+    </w:tbl>
+    <w:p/>
+    <w:p>
+      <w:r>
+        <w:rPr>
+          <w:b/>
+          <w:bCs/>
+        </w:rPr>
+        <w:t>Cumulative Net Cash Flow</w:t>
+      </w:r>
+      <w:r>
+        <w:t xml:space="preserve">: (B – 90,500 – 15,500) / </w:t>
+      </w:r>
+      <w:r>
+        <w:t>(B – 15,500)</w:t>
+      </w:r>
+    </w:p>
+    <w:p>
+      <w:r>
+        <w:rPr>
+          <w:b/>
+          <w:bCs/>
+        </w:rPr>
+        <w:lastRenderedPageBreak/>
+        <w:t>Return on</w:t>
+      </w:r>
+      <w:r>
+        <w:rPr>
+          <w:b/>
+          <w:bCs/>
+        </w:rPr>
+        <w:t xml:space="preserve"> </w:t>
+      </w:r>
+      <w:r>
+        <w:rPr>
+          <w:b/>
+          <w:bCs/>
+        </w:rPr>
+        <w:t>Investment</w:t>
+      </w:r>
+      <w:r>
+        <w:t xml:space="preserve"> (ROI) = </w:t>
+      </w:r>
+      <m:oMath>
+        <m:f>
+          <m:fPr>
+            <m:ctrlPr>
+              <w:rPr>
+                <w:rFonts w:ascii="Cambria Math" w:hAnsi="Cambria Math"/>
+                <w:i/>
+              </w:rPr>
+            </m:ctrlPr>
+          </m:fPr>
+          <m:num>
+            <m:r>
+              <w:rPr>
+                <w:rFonts w:ascii="Cambria Math" w:hAnsi="Cambria Math"/>
+              </w:rPr>
+              <m:t>B-140 000</m:t>
+            </m:r>
+          </m:num>
+          <m:den>
+            <m:r>
+              <w:rPr>
+                <w:rFonts w:ascii="Cambria Math" w:hAnsi="Cambria Math"/>
+              </w:rPr>
+              <m:t>140 000</m:t>
+            </m:r>
+          </m:den>
+        </m:f>
+      </m:oMath>
+    </w:p>
+    <w:p>
+      <w:r>
+        <w:rPr>
+          <w:b/>
+          <w:bCs/>
+        </w:rPr>
+        <w:t>Break-Even Point</w:t>
+      </w:r>
+      <w:r>
+        <w:t xml:space="preserve"> (BEP) =</w:t>
+      </w:r>
+      <w:r>
+        <w:t xml:space="preserve"> </w:t>
+      </w:r>
+      <m:oMath>
+        <m:r>
+          <w:rPr>
+            <w:rFonts w:ascii="Cambria Math" w:hAnsi="Cambria Math"/>
+          </w:rPr>
+          <m:t>0+</m:t>
+        </m:r>
+        <m:f>
+          <m:fPr>
+            <m:ctrlPr>
+              <w:rPr>
+                <w:rFonts w:ascii="Cambria Math" w:hAnsi="Cambria Math"/>
+                <w:i/>
+              </w:rPr>
+            </m:ctrlPr>
+          </m:fPr>
+          <m:num>
+            <m:d>
+              <m:dPr>
+                <m:ctrlPr>
+                  <w:rPr>
+                    <w:rFonts w:ascii="Cambria Math" w:hAnsi="Cambria Math"/>
+                    <w:i/>
+                  </w:rPr>
+                </m:ctrlPr>
+              </m:dPr>
+              <m:e>
+                <m:r>
+                  <w:rPr>
+                    <w:rFonts w:ascii="Cambria Math" w:hAnsi="Cambria Math"/>
+                  </w:rPr>
+                  <m:t xml:space="preserve">B-15,500 </m:t>
+                </m:r>
+              </m:e>
+            </m:d>
+            <m:r>
+              <w:rPr>
+                <w:rFonts w:ascii="Cambria Math" w:hAnsi="Cambria Math"/>
+              </w:rPr>
+              <m:t xml:space="preserve"> - </m:t>
+            </m:r>
+            <m:f>
+              <m:fPr>
+                <m:ctrlPr>
+                  <w:rPr>
+                    <w:rFonts w:ascii="Cambria Math" w:hAnsi="Cambria Math"/>
+                  </w:rPr>
+                </m:ctrlPr>
+              </m:fPr>
+              <m:num>
+                <m:d>
+                  <m:dPr>
+                    <m:ctrlPr>
+                      <w:rPr>
+                        <w:rFonts w:ascii="Cambria Math" w:hAnsi="Cambria Math"/>
+                      </w:rPr>
+                    </m:ctrlPr>
+                  </m:dPr>
+                  <m:e>
+                    <m:r>
+                      <m:rPr>
+                        <m:sty m:val="p"/>
+                      </m:rPr>
+                      <w:rPr>
+                        <w:rFonts w:ascii="Cambria Math" w:hAnsi="Cambria Math"/>
+                      </w:rPr>
+                      <m:t>B – 90,500 – 15,500</m:t>
+                    </m:r>
+                  </m:e>
+                </m:d>
+                <m:ctrlPr>
+                  <w:rPr>
+                    <w:rFonts w:ascii="Cambria Math" w:hAnsi="Cambria Math"/>
+                    <w:i/>
+                  </w:rPr>
+                </m:ctrlPr>
+              </m:num>
+              <m:den>
+                <m:d>
+                  <m:dPr>
+                    <m:ctrlPr>
+                      <w:rPr>
+                        <w:rFonts w:ascii="Cambria Math" w:hAnsi="Cambria Math"/>
+                      </w:rPr>
+                    </m:ctrlPr>
+                  </m:dPr>
+                  <m:e>
+                    <m:r>
+                      <m:rPr>
+                        <m:sty m:val="p"/>
+                      </m:rPr>
+                      <w:rPr>
+                        <w:rFonts w:ascii="Cambria Math" w:hAnsi="Cambria Math"/>
+                      </w:rPr>
+                      <m:t>B – 15,500</m:t>
+                    </m:r>
+                  </m:e>
+                </m:d>
+              </m:den>
+            </m:f>
+            <m:r>
+              <w:rPr>
+                <w:rFonts w:ascii="Cambria Math" w:hAnsi="Cambria Math"/>
+              </w:rPr>
+              <m:t xml:space="preserve"> </m:t>
+            </m:r>
+          </m:num>
+          <m:den>
+            <m:d>
+              <m:dPr>
+                <m:ctrlPr>
+                  <w:rPr>
+                    <w:rFonts w:ascii="Cambria Math" w:hAnsi="Cambria Math"/>
+                    <w:i/>
+                  </w:rPr>
+                </m:ctrlPr>
+              </m:dPr>
+              <m:e>
+                <m:r>
+                  <w:rPr>
+                    <w:rFonts w:ascii="Cambria Math" w:hAnsi="Cambria Math"/>
+                  </w:rPr>
+                  <m:t>B-15</m:t>
+                </m:r>
+                <m:r>
+                  <w:rPr>
+                    <w:rFonts w:ascii="Cambria Math" w:hAnsi="Cambria Math"/>
+                  </w:rPr>
+                  <m:t>,</m:t>
+                </m:r>
+                <m:r>
+                  <w:rPr>
+                    <w:rFonts w:ascii="Cambria Math" w:hAnsi="Cambria Math"/>
+                  </w:rPr>
+                  <m:t xml:space="preserve">500 </m:t>
+                </m:r>
+              </m:e>
+            </m:d>
+          </m:den>
+        </m:f>
+      </m:oMath>
+    </w:p>
+    <w:p/>
+    <w:p>
+      <w:r>
+        <w:rPr>
+          <w:b/>
+          <w:bCs/>
+        </w:rPr>
+        <w:t>Present Value</w:t>
+      </w:r>
+      <w:r>
+        <w:t xml:space="preserve"> (PV):  </w:t>
+      </w:r>
+    </w:p>
+    <w:tbl>
+      <w:tblPr>
+        <w:tblStyle w:val="TableGrid"/>
+        <w:tblW w:w="10295" w:type="dxa"/>
+        <w:tblLook w:val="04A0" w:firstRow="1" w:lastRow="0" w:firstColumn="1" w:lastColumn="0" w:noHBand="0" w:noVBand="1"/>
+      </w:tblPr>
+      <w:tblGrid>
+        <w:gridCol w:w="2335"/>
+        <w:gridCol w:w="1096"/>
+        <w:gridCol w:w="1716"/>
+        <w:gridCol w:w="1716"/>
+        <w:gridCol w:w="1716"/>
+        <w:gridCol w:w="1716"/>
+      </w:tblGrid>
+      <w:tr>
+        <w:trPr>
+          <w:trHeight w:val="286"/>
+        </w:trPr>
+        <w:tc>
+          <w:tcPr>
+            <w:tcW w:w="2335" w:type="dxa"/>
+            <w:shd w:val="clear" w:color="auto" w:fill="B4C6E7" w:themeFill="accent1" w:themeFillTint="66"/>
             <w:vAlign w:val="center"/>
           </w:tcPr>
           <w:p>
             <w:pPr>
               <w:jc w:val="center"/>
               <w:rPr>
-                <w:color w:val="00B050"/>
+                <w:b/>
+                <w:bCs/>
               </w:rPr>
             </w:pPr>
-            <w:r>
-              <w:rPr>
-                <w:color w:val="00B050"/>
-              </w:rPr>
-              <w:t>65,000 AZN</w:t>
-            </w:r>
-          </w:p>
-        </w:tc>
-        <w:tc>
-          <w:tcPr>
-            <w:tcW w:w="2895" w:type="dxa"/>
+          </w:p>
+        </w:tc>
+        <w:tc>
+          <w:tcPr>
+            <w:tcW w:w="1096" w:type="dxa"/>
+            <w:shd w:val="clear" w:color="auto" w:fill="B4C6E7" w:themeFill="accent1" w:themeFillTint="66"/>
             <w:vAlign w:val="center"/>
           </w:tcPr>
           <w:p>
             <w:pPr>
               <w:jc w:val="center"/>
               <w:rPr>
-                <w:color w:val="00B050"/>
+                <w:b/>
+                <w:bCs/>
               </w:rPr>
             </w:pPr>
             <w:r>
               <w:rPr>
-                <w:color w:val="00B050"/>
+                <w:b/>
+                <w:bCs/>
               </w:rPr>
-              <w:t>10,000-12,000 AZN</w:t>
-            </w:r>
-          </w:p>
-        </w:tc>
-        <w:tc>
-          <w:tcPr>
-            <w:tcW w:w="2790" w:type="dxa"/>
+              <w:t>Year 0</w:t>
+            </w:r>
+          </w:p>
+        </w:tc>
+        <w:tc>
+          <w:tcPr>
+            <w:tcW w:w="1716" w:type="dxa"/>
+            <w:shd w:val="clear" w:color="auto" w:fill="B4C6E7" w:themeFill="accent1" w:themeFillTint="66"/>
             <w:vAlign w:val="center"/>
           </w:tcPr>
           <w:p>
             <w:pPr>
               <w:jc w:val="center"/>
               <w:rPr>
-                <w:color w:val="00B050"/>
+                <w:b/>
+                <w:bCs/>
               </w:rPr>
             </w:pPr>
             <w:r>
               <w:rPr>
-                <w:color w:val="00B050"/>
+                <w:b/>
+                <w:bCs/>
               </w:rPr>
-              <w:t>8%+</w:t>
+              <w:t xml:space="preserve">Year </w:t>
+            </w:r>
+            <w:r>
+              <w:rPr>
+                <w:b/>
+                <w:bCs/>
+              </w:rPr>
+              <w:t>1</w:t>
+            </w:r>
+          </w:p>
+        </w:tc>
+        <w:tc>
+          <w:tcPr>
+            <w:tcW w:w="1716" w:type="dxa"/>
+            <w:shd w:val="clear" w:color="auto" w:fill="B4C6E7" w:themeFill="accent1" w:themeFillTint="66"/>
+            <w:vAlign w:val="center"/>
+          </w:tcPr>
+          <w:p>
+            <w:pPr>
+              <w:jc w:val="center"/>
+              <w:rPr>
+                <w:b/>
+                <w:bCs/>
+              </w:rPr>
+            </w:pPr>
+            <w:r>
+              <w:rPr>
+                <w:b/>
+                <w:bCs/>
+              </w:rPr>
+              <w:t xml:space="preserve">Year </w:t>
+            </w:r>
+            <w:r>
+              <w:rPr>
+                <w:b/>
+                <w:bCs/>
+              </w:rPr>
+              <w:t>2</w:t>
+            </w:r>
+          </w:p>
+        </w:tc>
+        <w:tc>
+          <w:tcPr>
+            <w:tcW w:w="1716" w:type="dxa"/>
+            <w:shd w:val="clear" w:color="auto" w:fill="B4C6E7" w:themeFill="accent1" w:themeFillTint="66"/>
+            <w:vAlign w:val="center"/>
+          </w:tcPr>
+          <w:p>
+            <w:pPr>
+              <w:jc w:val="center"/>
+              <w:rPr>
+                <w:b/>
+                <w:bCs/>
+              </w:rPr>
+            </w:pPr>
+            <w:r>
+              <w:rPr>
+                <w:b/>
+                <w:bCs/>
+              </w:rPr>
+              <w:t xml:space="preserve">Year </w:t>
+            </w:r>
+            <w:r>
+              <w:rPr>
+                <w:b/>
+                <w:bCs/>
+              </w:rPr>
+              <w:t>3</w:t>
+            </w:r>
+          </w:p>
+        </w:tc>
+        <w:tc>
+          <w:tcPr>
+            <w:tcW w:w="1716" w:type="dxa"/>
+            <w:shd w:val="clear" w:color="auto" w:fill="B4C6E7" w:themeFill="accent1" w:themeFillTint="66"/>
+            <w:vAlign w:val="center"/>
+          </w:tcPr>
+          <w:p>
+            <w:pPr>
+              <w:jc w:val="center"/>
+              <w:rPr>
+                <w:b/>
+                <w:bCs/>
+              </w:rPr>
+            </w:pPr>
+            <w:r>
+              <w:rPr>
+                <w:b/>
+                <w:bCs/>
+              </w:rPr>
+              <w:t>Total</w:t>
+            </w:r>
+          </w:p>
+        </w:tc>
+      </w:tr>
+      <w:tr>
+        <w:trPr>
+          <w:trHeight w:val="607"/>
+        </w:trPr>
+        <w:tc>
+          <w:tcPr>
+            <w:tcW w:w="2335" w:type="dxa"/>
+            <w:vAlign w:val="center"/>
+          </w:tcPr>
+          <w:p>
+            <w:pPr>
+              <w:jc w:val="center"/>
+            </w:pPr>
+            <w:r>
+              <w:t>Total Benefits</w:t>
+            </w:r>
+          </w:p>
+        </w:tc>
+        <w:tc>
+          <w:tcPr>
+            <w:tcW w:w="1096" w:type="dxa"/>
+            <w:vAlign w:val="center"/>
+          </w:tcPr>
+          <w:p>
+            <w:pPr>
+              <w:jc w:val="center"/>
+            </w:pPr>
+            <w:r>
+              <w:t>0</w:t>
+            </w:r>
+          </w:p>
+        </w:tc>
+        <w:tc>
+          <w:tcPr>
+            <w:tcW w:w="1716" w:type="dxa"/>
+            <w:vAlign w:val="center"/>
+          </w:tcPr>
+          <w:p>
+            <w:pPr>
+              <w:jc w:val="center"/>
+            </w:pPr>
+            <w:r>
+              <w:t>B</w:t>
+            </w:r>
+          </w:p>
+        </w:tc>
+        <w:tc>
+          <w:tcPr>
+            <w:tcW w:w="1716" w:type="dxa"/>
+            <w:vAlign w:val="center"/>
+          </w:tcPr>
+          <w:p>
+            <w:pPr>
+              <w:jc w:val="center"/>
+            </w:pPr>
+            <w:r>
+              <w:t>B + B * 0,08</w:t>
+            </w:r>
+          </w:p>
+        </w:tc>
+        <w:tc>
+          <w:tcPr>
+            <w:tcW w:w="1716" w:type="dxa"/>
+            <w:vAlign w:val="center"/>
+          </w:tcPr>
+          <w:p>
+            <w:pPr>
+              <w:jc w:val="center"/>
+            </w:pPr>
+            <w:r>
+              <w:t>B + B * 0,08</w:t>
+            </w:r>
+            <w:r>
+              <w:t xml:space="preserve"> + (B * 0,08 * 0,08)</w:t>
+            </w:r>
+          </w:p>
+        </w:tc>
+        <w:tc>
+          <w:tcPr>
+            <w:tcW w:w="1716" w:type="dxa"/>
+            <w:vAlign w:val="center"/>
+          </w:tcPr>
+          <w:p>
+            <w:pPr>
+              <w:jc w:val="center"/>
+            </w:pPr>
+          </w:p>
+        </w:tc>
+      </w:tr>
+      <w:tr>
+        <w:trPr>
+          <w:trHeight w:val="286"/>
+        </w:trPr>
+        <w:tc>
+          <w:tcPr>
+            <w:tcW w:w="2335" w:type="dxa"/>
+            <w:vAlign w:val="center"/>
+          </w:tcPr>
+          <w:p>
+            <w:pPr>
+              <w:jc w:val="center"/>
+            </w:pPr>
+            <w:r>
+              <w:t xml:space="preserve">PV of </w:t>
+            </w:r>
+            <w:r>
+              <w:t>Total Benefits</w:t>
+            </w:r>
+          </w:p>
+        </w:tc>
+        <w:tc>
+          <w:tcPr>
+            <w:tcW w:w="1096" w:type="dxa"/>
+            <w:vAlign w:val="center"/>
+          </w:tcPr>
+          <w:p>
+            <w:pPr>
+              <w:jc w:val="center"/>
+            </w:pPr>
+            <w:r>
+              <w:t>0</w:t>
+            </w:r>
+          </w:p>
+        </w:tc>
+        <w:tc>
+          <w:tcPr>
+            <w:tcW w:w="1716" w:type="dxa"/>
+            <w:vAlign w:val="center"/>
+          </w:tcPr>
+          <w:p>
+            <w:pPr>
+              <w:jc w:val="center"/>
+            </w:pPr>
+            <w:r>
+              <w:t>B</w:t>
+            </w:r>
+            <w:r>
+              <w:t xml:space="preserve"> / (</w:t>
+            </w:r>
+            <w:r>
+              <w:t>1+</w:t>
+            </w:r>
+            <w:r>
+              <w:t>0.08)</w:t>
+            </w:r>
+          </w:p>
+        </w:tc>
+        <w:tc>
+          <w:tcPr>
+            <w:tcW w:w="1716" w:type="dxa"/>
+            <w:vAlign w:val="center"/>
+          </w:tcPr>
+          <w:p>
+            <w:pPr>
+              <w:jc w:val="center"/>
+            </w:pPr>
+            <w:r>
+              <w:t>B + B * 0,08</w:t>
+            </w:r>
+            <w:r>
+              <w:t xml:space="preserve"> / (1 + 0.08)^2</w:t>
+            </w:r>
+          </w:p>
+        </w:tc>
+        <w:tc>
+          <w:tcPr>
+            <w:tcW w:w="1716" w:type="dxa"/>
+            <w:vAlign w:val="center"/>
+          </w:tcPr>
+          <w:p>
+            <w:pPr>
+              <w:jc w:val="center"/>
+            </w:pPr>
+            <w:r>
+              <w:t>B + B * 0,08 + (B * 0,08 * 0,08)</w:t>
+            </w:r>
+            <w:r>
+              <w:t xml:space="preserve"> / (1+0.</w:t>
+            </w:r>
+            <w:proofErr w:type="gramStart"/>
+            <w:r>
+              <w:t>08)^</w:t>
+            </w:r>
+            <w:proofErr w:type="gramEnd"/>
+            <w:r>
+              <w:t>3</w:t>
+            </w:r>
+          </w:p>
+        </w:tc>
+        <w:tc>
+          <w:tcPr>
+            <w:tcW w:w="1716" w:type="dxa"/>
+            <w:vAlign w:val="center"/>
+          </w:tcPr>
+          <w:p>
+            <w:pPr>
+              <w:jc w:val="center"/>
+            </w:pPr>
+          </w:p>
+        </w:tc>
+      </w:tr>
+      <w:tr>
+        <w:trPr>
+          <w:trHeight w:val="286"/>
+        </w:trPr>
+        <w:tc>
+          <w:tcPr>
+            <w:tcW w:w="2335" w:type="dxa"/>
+            <w:vAlign w:val="center"/>
+          </w:tcPr>
+          <w:p>
+            <w:pPr>
+              <w:jc w:val="center"/>
+            </w:pPr>
+            <w:r>
+              <w:t>Total Costs</w:t>
+            </w:r>
+          </w:p>
+        </w:tc>
+        <w:tc>
+          <w:tcPr>
+            <w:tcW w:w="1096" w:type="dxa"/>
+            <w:vAlign w:val="center"/>
+          </w:tcPr>
+          <w:p>
+            <w:pPr>
+              <w:jc w:val="center"/>
+            </w:pPr>
+            <w:r>
+              <w:t>90,500</w:t>
+            </w:r>
+          </w:p>
+        </w:tc>
+        <w:tc>
+          <w:tcPr>
+            <w:tcW w:w="1716" w:type="dxa"/>
+            <w:vAlign w:val="center"/>
+          </w:tcPr>
+          <w:p>
+            <w:pPr>
+              <w:jc w:val="center"/>
+            </w:pPr>
+            <w:r>
+              <w:t>15,500</w:t>
+            </w:r>
+          </w:p>
+        </w:tc>
+        <w:tc>
+          <w:tcPr>
+            <w:tcW w:w="1716" w:type="dxa"/>
+            <w:vAlign w:val="center"/>
+          </w:tcPr>
+          <w:p>
+            <w:pPr>
+              <w:jc w:val="center"/>
+            </w:pPr>
+            <w:r>
+              <w:t>1</w:t>
+            </w:r>
+            <w:r>
+              <w:t>6</w:t>
+            </w:r>
+            <w:r>
+              <w:t>,500</w:t>
+            </w:r>
+          </w:p>
+        </w:tc>
+        <w:tc>
+          <w:tcPr>
+            <w:tcW w:w="1716" w:type="dxa"/>
+            <w:vAlign w:val="center"/>
+          </w:tcPr>
+          <w:p>
+            <w:pPr>
+              <w:jc w:val="center"/>
+            </w:pPr>
+            <w:r>
+              <w:t>1</w:t>
+            </w:r>
+            <w:r>
+              <w:t>7</w:t>
+            </w:r>
+            <w:r>
+              <w:t>,500</w:t>
+            </w:r>
+          </w:p>
+        </w:tc>
+        <w:tc>
+          <w:tcPr>
+            <w:tcW w:w="1716" w:type="dxa"/>
+            <w:vAlign w:val="center"/>
+          </w:tcPr>
+          <w:p>
+            <w:pPr>
+              <w:jc w:val="center"/>
+            </w:pPr>
+            <w:r>
+              <w:t>49500</w:t>
+            </w:r>
+          </w:p>
+        </w:tc>
+      </w:tr>
+      <w:tr>
+        <w:trPr>
+          <w:trHeight w:val="286"/>
+        </w:trPr>
+        <w:tc>
+          <w:tcPr>
+            <w:tcW w:w="2335" w:type="dxa"/>
+            <w:vAlign w:val="center"/>
+          </w:tcPr>
+          <w:p>
+            <w:pPr>
+              <w:jc w:val="center"/>
+            </w:pPr>
+            <w:r>
+              <w:t xml:space="preserve">PV of </w:t>
+            </w:r>
+            <w:r>
+              <w:t>Total</w:t>
+            </w:r>
+            <w:r>
+              <w:t xml:space="preserve"> Costs</w:t>
+            </w:r>
+          </w:p>
+        </w:tc>
+        <w:tc>
+          <w:tcPr>
+            <w:tcW w:w="1096" w:type="dxa"/>
+            <w:vAlign w:val="center"/>
+          </w:tcPr>
+          <w:p>
+            <w:pPr>
+              <w:jc w:val="center"/>
+            </w:pPr>
+            <w:r>
+              <w:t>90,500</w:t>
+            </w:r>
+          </w:p>
+        </w:tc>
+        <w:tc>
+          <w:tcPr>
+            <w:tcW w:w="1716" w:type="dxa"/>
+            <w:vAlign w:val="center"/>
+          </w:tcPr>
+          <w:p>
+            <w:pPr>
+              <w:jc w:val="center"/>
+            </w:pPr>
+            <w:r>
+              <w:t>14352</w:t>
+            </w:r>
+          </w:p>
+        </w:tc>
+        <w:tc>
+          <w:tcPr>
+            <w:tcW w:w="1716" w:type="dxa"/>
+            <w:vAlign w:val="center"/>
+          </w:tcPr>
+          <w:p>
+            <w:pPr>
+              <w:jc w:val="center"/>
+            </w:pPr>
+            <w:r>
+              <w:t>14146</w:t>
+            </w:r>
+          </w:p>
+        </w:tc>
+        <w:tc>
+          <w:tcPr>
+            <w:tcW w:w="1716" w:type="dxa"/>
+            <w:vAlign w:val="center"/>
+          </w:tcPr>
+          <w:p>
+            <w:pPr>
+              <w:jc w:val="center"/>
+            </w:pPr>
+            <w:r>
+              <w:t>13892</w:t>
+            </w:r>
+          </w:p>
+        </w:tc>
+        <w:tc>
+          <w:tcPr>
+            <w:tcW w:w="1716" w:type="dxa"/>
+            <w:vAlign w:val="center"/>
+          </w:tcPr>
+          <w:p>
+            <w:pPr>
+              <w:jc w:val="center"/>
+            </w:pPr>
+            <w:r>
+              <w:t>132890</w:t>
             </w:r>
           </w:p>
         </w:tc>
       </w:tr>
     </w:tbl>
-    <w:p>
-      <w:pPr>
-        <w:rPr>
-          <w:color w:val="00B050"/>
-        </w:rPr>
-      </w:pPr>
-    </w:p>
-    <w:p>
-      <w:pPr>
-        <w:rPr>
-          <w:color w:val="00B050"/>
-        </w:rPr>
-      </w:pPr>
-      <w:r>
-        <w:rPr>
-          <w:color w:val="00B050"/>
-        </w:rPr>
-        <w:t>Since our project relates to governmental structure and there is no official information about the annual turnover of vehicles operating in the "Baki Bus” system, it is impossible to make accurate calculations. The only thing you can find out is to understand the benefits of this project based on a survey and your own experiment. After all, any project must begin with a need, and I believe that most of the people of Azerbaijan need it.</w:t>
-      </w:r>
-    </w:p>
-    <w:p>
-      <w:pPr>
-        <w:rPr>
-          <w:color w:val="00B050"/>
-        </w:rPr>
-      </w:pPr>
-    </w:p>
-    <w:p>
-      <w:pPr>
-        <w:rPr>
-          <w:color w:val="00B050"/>
-        </w:rPr>
-      </w:pPr>
-      <w:r>
-        <w:rPr>
-          <w:color w:val="00B050"/>
-        </w:rPr>
+    <w:p/>
+    <w:p>
+      <w:r>
         <w:t>With the help of this analysis, we took the average statistics of a person who travels and returns in one direction for one month (60 times), as well as the statistical average of cases (5 times) when he had to order a taxi or walk home due to problems with the terminal. Calculating this as a percentage, we can roughly say that there will be an 8 percent increase in profits.</w:t>
       </w:r>
     </w:p>
@@ -2768,7 +3785,7 @@
     </w:p>
     <w:p/>
     <w:p>
-      <w:hyperlink r:id="rId11" w:history="1">
+      <w:hyperlink r:id="rId12" w:history="1">
         <w:r>
           <w:rPr>
             <w:rStyle w:val="Hyperlink"/>
@@ -2779,7 +3796,7 @@
     </w:p>
     <w:p/>
     <w:p>
-      <w:hyperlink r:id="rId12" w:history="1">
+      <w:hyperlink r:id="rId13" w:history="1">
         <w:r>
           <w:rPr>
             <w:rStyle w:val="Hyperlink"/>
@@ -2790,7 +3807,7 @@
     </w:p>
     <w:p/>
     <w:p>
-      <w:hyperlink r:id="rId13" w:history="1">
+      <w:hyperlink r:id="rId14" w:history="1">
         <w:r>
           <w:rPr>
             <w:rStyle w:val="Hyperlink"/>
@@ -2801,13 +3818,29 @@
     </w:p>
     <w:p/>
     <w:p>
-      <w:r>
-        <w:t>https://thedocs.worldbank.org/en/doc/963521580136216965-0080022020/original/BakuUrbanMobilityPolicyNoteJune2018.pdf</w:t>
-      </w:r>
+      <w:hyperlink r:id="rId15" w:history="1">
+        <w:r>
+          <w:rPr>
+            <w:rStyle w:val="Hyperlink"/>
+          </w:rPr>
+          <w:t>https://thedocs.worldbank.org/en/doc/963521580136216965-0080022020/original/BakuUrbanMobilityPolicyNoteJune2018.pdf</w:t>
+        </w:r>
+      </w:hyperlink>
+    </w:p>
+    <w:p/>
+    <w:p>
+      <w:hyperlink r:id="rId16" w:history="1">
+        <w:r>
+          <w:rPr>
+            <w:rStyle w:val="Hyperlink"/>
+          </w:rPr>
+          <w:t>https://bna.az/az/video/906</w:t>
+        </w:r>
+      </w:hyperlink>
     </w:p>
     <w:sectPr>
-      <w:headerReference w:type="default" r:id="rId14"/>
-      <w:footerReference w:type="default" r:id="rId15"/>
+      <w:headerReference w:type="default" r:id="rId17"/>
+      <w:footerReference w:type="default" r:id="rId18"/>
       <w:pgSz w:w="11907" w:h="16839" w:code="9"/>
       <w:pgMar w:top="851" w:right="1134" w:bottom="851" w:left="1134" w:header="720" w:footer="720" w:gutter="0"/>
       <w:cols w:space="720"/>
@@ -5546,67 +6579,67 @@
       </w:rPr>
     </w:lvl>
   </w:abstractNum>
-  <w:num w:numId="1">
+  <w:num w:numId="1" w16cid:durableId="1199927359">
     <w:abstractNumId w:val="4"/>
   </w:num>
-  <w:num w:numId="2">
+  <w:num w:numId="2" w16cid:durableId="1082217735">
     <w:abstractNumId w:val="3"/>
   </w:num>
-  <w:num w:numId="3">
+  <w:num w:numId="3" w16cid:durableId="1260067403">
     <w:abstractNumId w:val="19"/>
   </w:num>
-  <w:num w:numId="4">
+  <w:num w:numId="4" w16cid:durableId="1797139721">
     <w:abstractNumId w:val="15"/>
   </w:num>
-  <w:num w:numId="5">
+  <w:num w:numId="5" w16cid:durableId="129448411">
     <w:abstractNumId w:val="14"/>
   </w:num>
-  <w:num w:numId="6">
+  <w:num w:numId="6" w16cid:durableId="336613167">
     <w:abstractNumId w:val="20"/>
   </w:num>
-  <w:num w:numId="7">
+  <w:num w:numId="7" w16cid:durableId="364521712">
     <w:abstractNumId w:val="16"/>
   </w:num>
-  <w:num w:numId="8">
+  <w:num w:numId="8" w16cid:durableId="1453287092">
     <w:abstractNumId w:val="18"/>
   </w:num>
-  <w:num w:numId="9">
+  <w:num w:numId="9" w16cid:durableId="368797131">
     <w:abstractNumId w:val="17"/>
   </w:num>
-  <w:num w:numId="10">
+  <w:num w:numId="10" w16cid:durableId="2134010486">
     <w:abstractNumId w:val="0"/>
   </w:num>
-  <w:num w:numId="11">
+  <w:num w:numId="11" w16cid:durableId="971599487">
     <w:abstractNumId w:val="7"/>
   </w:num>
-  <w:num w:numId="12">
+  <w:num w:numId="12" w16cid:durableId="368527718">
     <w:abstractNumId w:val="8"/>
   </w:num>
-  <w:num w:numId="13">
+  <w:num w:numId="13" w16cid:durableId="463931819">
     <w:abstractNumId w:val="10"/>
   </w:num>
-  <w:num w:numId="14">
+  <w:num w:numId="14" w16cid:durableId="1682971651">
     <w:abstractNumId w:val="9"/>
   </w:num>
-  <w:num w:numId="15">
+  <w:num w:numId="15" w16cid:durableId="1476946523">
     <w:abstractNumId w:val="6"/>
   </w:num>
-  <w:num w:numId="16">
+  <w:num w:numId="16" w16cid:durableId="304749250">
     <w:abstractNumId w:val="13"/>
   </w:num>
-  <w:num w:numId="17">
+  <w:num w:numId="17" w16cid:durableId="361710702">
     <w:abstractNumId w:val="5"/>
   </w:num>
-  <w:num w:numId="18">
+  <w:num w:numId="18" w16cid:durableId="2131052373">
     <w:abstractNumId w:val="12"/>
   </w:num>
-  <w:num w:numId="19">
+  <w:num w:numId="19" w16cid:durableId="1128477424">
     <w:abstractNumId w:val="2"/>
   </w:num>
-  <w:num w:numId="20">
+  <w:num w:numId="20" w16cid:durableId="371266567">
     <w:abstractNumId w:val="1"/>
   </w:num>
-  <w:num w:numId="21">
+  <w:num w:numId="21" w16cid:durableId="1865753979">
     <w:abstractNumId w:val="11"/>
   </w:num>
   <w:numIdMacAtCleanup w:val="7"/>
@@ -6005,7 +7038,7 @@
   <w:style w:type="paragraph" w:default="1" w:styleId="Normal">
     <w:name w:val="Normal"/>
     <w:qFormat/>
-    <w:rsid w:val="00A80836"/>
+    <w:rsid w:val="004E6338"/>
     <w:rPr>
       <w:sz w:val="24"/>
       <w:szCs w:val="24"/>
@@ -6386,6 +7419,52 @@
       <w:lang w:eastAsia="en-US"/>
     </w:rPr>
   </w:style>
+  <w:style w:type="paragraph" w:styleId="Caption">
+    <w:name w:val="caption"/>
+    <w:basedOn w:val="Normal"/>
+    <w:next w:val="Normal"/>
+    <w:uiPriority w:val="35"/>
+    <w:unhideWhenUsed/>
+    <w:qFormat/>
+    <w:rsid w:val="0036303F"/>
+    <w:pPr>
+      <w:spacing w:after="200"/>
+    </w:pPr>
+    <w:rPr>
+      <w:i/>
+      <w:iCs/>
+      <w:color w:val="44546A" w:themeColor="text2"/>
+      <w:sz w:val="18"/>
+      <w:szCs w:val="18"/>
+    </w:rPr>
+  </w:style>
+  <w:style w:type="character" w:customStyle="1" w:styleId="js-about-item-abstr">
+    <w:name w:val="js-about-item-abstr"/>
+    <w:basedOn w:val="DefaultParagraphFont"/>
+    <w:rsid w:val="004E6338"/>
+  </w:style>
+  <w:style w:type="character" w:styleId="PlaceholderText">
+    <w:name w:val="Placeholder Text"/>
+    <w:basedOn w:val="DefaultParagraphFont"/>
+    <w:uiPriority w:val="99"/>
+    <w:semiHidden/>
+    <w:rsid w:val="00AF2F6C"/>
+    <w:rPr>
+      <w:color w:val="808080"/>
+    </w:rPr>
+  </w:style>
+  <w:style w:type="character" w:styleId="UnresolvedMention">
+    <w:name w:val="Unresolved Mention"/>
+    <w:basedOn w:val="DefaultParagraphFont"/>
+    <w:uiPriority w:val="99"/>
+    <w:semiHidden/>
+    <w:unhideWhenUsed/>
+    <w:rsid w:val="0043016A"/>
+    <w:rPr>
+      <w:color w:val="605E5C"/>
+      <w:shd w:val="clear" w:color="auto" w:fill="E1DFDD"/>
+    </w:rPr>
+  </w:style>
 </w:styles>
 </file>
 

</xml_diff>